<commit_message>
Changed Class Diagram and Technisch Document
</commit_message>
<xml_diff>
--- a/Documentatie/Technisch Document.docx
+++ b/Documentatie/Technisch Document.docx
@@ -1554,8 +1554,6 @@
           <w:lang w:val="nl-NL"/>
         </w:rPr>
       </w:pPr>
-      <w:bookmarkStart w:id="1" w:name="_GoBack"/>
-      <w:bookmarkEnd w:id="1"/>
     </w:p>
     <w:p>
       <w:pPr>
@@ -1683,7 +1681,7 @@
           <w:lang w:val="nl-NL"/>
         </w:rPr>
       </w:pPr>
-      <w:bookmarkStart w:id="2" w:name="_Toc530654608"/>
+      <w:bookmarkStart w:id="1" w:name="_Toc530654608"/>
       <w:r>
         <w:rPr>
           <w:lang w:val="nl-NL"/>
@@ -1691,7 +1689,7 @@
         <w:lastRenderedPageBreak/>
         <w:t>Inleiding</w:t>
       </w:r>
-      <w:bookmarkEnd w:id="2"/>
+      <w:bookmarkEnd w:id="1"/>
     </w:p>
     <w:p>
       <w:pPr>
@@ -1725,14 +1723,14 @@
           <w:lang w:val="nl-NL"/>
         </w:rPr>
       </w:pPr>
-      <w:bookmarkStart w:id="3" w:name="_Toc530654609"/>
+      <w:bookmarkStart w:id="2" w:name="_Toc530654609"/>
       <w:r>
         <w:rPr>
           <w:lang w:val="nl-NL"/>
         </w:rPr>
         <w:t>Moscow</w:t>
       </w:r>
-      <w:bookmarkEnd w:id="3"/>
+      <w:bookmarkEnd w:id="2"/>
     </w:p>
     <w:tbl>
       <w:tblPr>
@@ -2081,25 +2079,7 @@
               <w:rPr>
                 <w:lang w:val="nl-NL"/>
               </w:rPr>
-              <w:t xml:space="preserve"> is b</w:t>
-            </w:r>
-            <w:r>
-              <w:rPr>
-                <w:lang w:val="nl-NL"/>
-              </w:rPr>
-              <w:t xml:space="preserve">estuurbaar met </w:t>
-            </w:r>
-            <w:r>
-              <w:rPr>
-                <w:lang w:val="nl-NL"/>
-              </w:rPr>
-              <w:t xml:space="preserve">een </w:t>
-            </w:r>
-            <w:r>
-              <w:rPr>
-                <w:lang w:val="nl-NL"/>
-              </w:rPr>
-              <w:t>afstandsbediening</w:t>
+              <w:t xml:space="preserve"> is bestuurbaar met een afstandsbediening</w:t>
             </w:r>
           </w:p>
         </w:tc>
@@ -2180,25 +2160,7 @@
               <w:rPr>
                 <w:lang w:val="nl-NL"/>
               </w:rPr>
-              <w:t xml:space="preserve">Volgen van </w:t>
-            </w:r>
-            <w:r>
-              <w:rPr>
-                <w:lang w:val="nl-NL"/>
-              </w:rPr>
-              <w:t xml:space="preserve">zwarte </w:t>
-            </w:r>
-            <w:r>
-              <w:rPr>
-                <w:lang w:val="nl-NL"/>
-              </w:rPr>
-              <w:t>lijnen</w:t>
-            </w:r>
-            <w:r>
-              <w:rPr>
-                <w:lang w:val="nl-NL"/>
-              </w:rPr>
-              <w:t xml:space="preserve"> op de vloer</w:t>
+              <w:t>Volgen van zwarte lijnen op de vloer</w:t>
             </w:r>
           </w:p>
         </w:tc>
@@ -2475,25 +2437,7 @@
               <w:rPr>
                 <w:lang w:val="nl-NL"/>
               </w:rPr>
-              <w:t>Bots detectie</w:t>
-            </w:r>
-            <w:r>
-              <w:rPr>
-                <w:lang w:val="nl-NL"/>
-              </w:rPr>
-              <w:t xml:space="preserve"> door middel van een </w:t>
-            </w:r>
-            <w:r>
-              <w:rPr>
-                <w:lang w:val="nl-NL"/>
-              </w:rPr>
-              <w:t>ultrasoon</w:t>
-            </w:r>
-            <w:r>
-              <w:rPr>
-                <w:lang w:val="nl-NL"/>
-              </w:rPr>
-              <w:t xml:space="preserve"> afstandsdetector</w:t>
+              <w:t>Bots detectie door middel van een ultrasoon afstandsdetector</w:t>
             </w:r>
           </w:p>
         </w:tc>
@@ -2574,13 +2518,7 @@
               <w:rPr>
                 <w:lang w:val="nl-NL"/>
               </w:rPr>
-              <w:t>Bots detectie</w:t>
-            </w:r>
-            <w:r>
-              <w:rPr>
-                <w:lang w:val="nl-NL"/>
-              </w:rPr>
-              <w:t xml:space="preserve"> door middel van voelsprieten</w:t>
+              <w:t>Bots detectie door middel van voelsprieten</w:t>
             </w:r>
           </w:p>
         </w:tc>
@@ -3169,14 +3107,14 @@
           <w:lang w:val="nl-NL"/>
         </w:rPr>
       </w:pPr>
-      <w:bookmarkStart w:id="4" w:name="_Toc530654610"/>
+      <w:bookmarkStart w:id="3" w:name="_Toc530654610"/>
       <w:r>
         <w:rPr>
           <w:lang w:val="nl-NL"/>
         </w:rPr>
         <w:t>Klassendiagram</w:t>
       </w:r>
-      <w:bookmarkEnd w:id="4"/>
+      <w:bookmarkEnd w:id="3"/>
     </w:p>
     <w:p>
       <w:pPr>
@@ -3189,10 +3127,10 @@
           <w:noProof/>
         </w:rPr>
         <w:drawing>
-          <wp:inline distT="0" distB="0" distL="0" distR="0" wp14:anchorId="401CBE47" wp14:editId="6536F076">
-            <wp:extent cx="5943600" cy="3126105"/>
+          <wp:inline distT="0" distB="0" distL="0" distR="0" wp14:anchorId="71999027" wp14:editId="3E5E430C">
+            <wp:extent cx="5943600" cy="3093085"/>
             <wp:effectExtent l="0" t="0" r="0" b="0"/>
-            <wp:docPr id="2" name="Picture 2"/>
+            <wp:docPr id="4" name="Picture 4"/>
             <wp:cNvGraphicFramePr>
               <a:graphicFrameLocks xmlns:a="http://schemas.openxmlformats.org/drawingml/2006/main" noChangeAspect="1"/>
             </wp:cNvGraphicFramePr>
@@ -3206,7 +3144,7 @@
                     </pic:cNvPicPr>
                   </pic:nvPicPr>
                   <pic:blipFill>
-                    <a:blip r:embed="rId10">
+                    <a:blip r:embed="rId10" cstate="print">
                       <a:extLst>
                         <a:ext uri="{28A0092B-C50C-407E-A947-70E740481C1C}">
                           <a14:useLocalDpi xmlns:a14="http://schemas.microsoft.com/office/drawing/2010/main" val="0"/>
@@ -3221,7 +3159,7 @@
                   <pic:spPr bwMode="auto">
                     <a:xfrm>
                       <a:off x="0" y="0"/>
-                      <a:ext cx="5943600" cy="3126105"/>
+                      <a:ext cx="5943600" cy="3093085"/>
                     </a:xfrm>
                     <a:prstGeom prst="rect">
                       <a:avLst/>
@@ -3237,6 +3175,94 @@
           </wp:inline>
         </w:drawing>
       </w:r>
+    </w:p>
+    <w:p>
+      <w:pPr>
+        <w:rPr>
+          <w:lang w:val="nl-NL"/>
+        </w:rPr>
+      </w:pPr>
+      <w:r>
+        <w:rPr>
+          <w:lang w:val="nl-NL"/>
+        </w:rPr>
+        <w:lastRenderedPageBreak/>
+        <w:t>Het programma wordt opgedeeld in verschillende packages, logic, interface en hardware. In hardware zullen allen klassen te vinden zijn die op het laagste niveau de hardware aan sturen. De interface laag bevat klassen die bepalen wat de onderliggende klassen moeten doen. En de logica laag roep de interface laag aan om verschillende acties uit te voeren.</w:t>
+      </w:r>
+    </w:p>
+    <w:p>
+      <w:pPr>
+        <w:rPr>
+          <w:lang w:val="nl-NL"/>
+        </w:rPr>
+      </w:pPr>
+      <w:r>
+        <w:rPr>
+          <w:lang w:val="nl-NL"/>
+        </w:rPr>
+        <w:t xml:space="preserve">In de interface laag worden verschillende dingen gedaan, dit zijn botsing detectie, lijn volger, motor commando’s en notificaties zoals </w:t>
+      </w:r>
+      <w:proofErr w:type="gramStart"/>
+      <w:r>
+        <w:rPr>
+          <w:lang w:val="nl-NL"/>
+        </w:rPr>
+        <w:t>LED lampen</w:t>
+      </w:r>
+      <w:proofErr w:type="gramEnd"/>
+      <w:r>
+        <w:rPr>
+          <w:lang w:val="nl-NL"/>
+        </w:rPr>
+        <w:t xml:space="preserve"> en speakers en omzetten van signalen naar de juiste commando’s. Er zijn verschillende commando’s die ieder een bepaalde actie uitvoeren. Zo zijn er commando’s voor de motoren maar ook voor de notificatie </w:t>
+      </w:r>
+      <w:r>
+        <w:rPr>
+          <w:lang w:val="nl-NL"/>
+        </w:rPr>
+        <w:t>klassen</w:t>
+      </w:r>
+      <w:r>
+        <w:rPr>
+          <w:lang w:val="nl-NL"/>
+        </w:rPr>
+        <w:t xml:space="preserve"> zoals </w:t>
+      </w:r>
+      <w:proofErr w:type="gramStart"/>
+      <w:r>
+        <w:rPr>
+          <w:lang w:val="nl-NL"/>
+        </w:rPr>
+        <w:t>LED lampen</w:t>
+      </w:r>
+      <w:proofErr w:type="gramEnd"/>
+      <w:r>
+        <w:rPr>
+          <w:lang w:val="nl-NL"/>
+        </w:rPr>
+        <w:t xml:space="preserve"> en speakers.</w:t>
+      </w:r>
+    </w:p>
+    <w:p>
+      <w:pPr>
+        <w:rPr>
+          <w:lang w:val="nl-NL"/>
+        </w:rPr>
+      </w:pPr>
+      <w:r>
+        <w:rPr>
+          <w:lang w:val="nl-NL"/>
+        </w:rPr>
+        <w:t>Er zijn verschillende soorten signalen die worden afgehandeld, dit zijn infrarood, wifi en bluetooth signalen. Elk van deze signalen moeten worden omgezet naar het bijhorende commando</w:t>
+      </w:r>
+      <w:r>
+        <w:rPr>
+          <w:lang w:val="nl-NL"/>
+        </w:rPr>
+        <w:t>. Dit wordt gedaan door de verschillende signaal klassen. Deze worden via de connectie klasse die in verbinding staan met de bijhorende sensoren in de hardware laag aangeroepen om zo de juiste signalen te kunnen opvangen. De communicatie klasse zal deze signalen opvangen en van daar uit terug sturen naar de boven liggende klassen zoals drive control, die vervolgens de motoren aan stuurt.</w:t>
+      </w:r>
+      <w:bookmarkStart w:id="4" w:name="_GoBack"/>
+      <w:bookmarkEnd w:id="4"/>
     </w:p>
     <w:sectPr>
       <w:footerReference w:type="default" r:id="rId11"/>
@@ -5396,7 +5422,7 @@
 </file>
 
 <file path=customXml/itemProps2.xml><?xml version="1.0" encoding="utf-8"?>
-<ds:datastoreItem xmlns:ds="http://schemas.openxmlformats.org/officeDocument/2006/customXml" ds:itemID="{92C353A8-6C65-4D87-B1B2-34DDF8F6575D}">
+<ds:datastoreItem xmlns:ds="http://schemas.openxmlformats.org/officeDocument/2006/customXml" ds:itemID="{F4B1570C-5EFC-4612-B1EE-B578F189B0DE}">
   <ds:schemaRefs>
     <ds:schemaRef ds:uri="http://schemas.openxmlformats.org/officeDocument/2006/bibliography"/>
   </ds:schemaRefs>

</xml_diff>

<commit_message>
Changes to Technisch Document added Schakel Schema's
</commit_message>
<xml_diff>
--- a/Documentatie/Technisch Document.docx
+++ b/Documentatie/Technisch Document.docx
@@ -1870,21 +1870,7 @@
               <w:rPr>
                 <w:lang w:val="nl-NL"/>
               </w:rPr>
-              <w:t xml:space="preserve">Volgen van een route die via de </w:t>
-            </w:r>
-            <w:proofErr w:type="gramStart"/>
-            <w:r>
-              <w:rPr>
-                <w:lang w:val="nl-NL"/>
-              </w:rPr>
-              <w:t>PC</w:t>
-            </w:r>
-            <w:proofErr w:type="gramEnd"/>
-            <w:r>
-              <w:rPr>
-                <w:lang w:val="nl-NL"/>
-              </w:rPr>
-              <w:t xml:space="preserve"> kan worden ingevoerd</w:t>
+              <w:t>Volgen van een route die via de PC kan worden ingevoerd</w:t>
             </w:r>
           </w:p>
         </w:tc>
@@ -1979,16 +1965,8 @@
               <w:rPr>
                 <w:lang w:val="nl-NL"/>
               </w:rPr>
-              <w:t xml:space="preserve"> te wijzigen via de </w:t>
-            </w:r>
-            <w:proofErr w:type="gramStart"/>
-            <w:r>
-              <w:rPr>
-                <w:lang w:val="nl-NL"/>
-              </w:rPr>
-              <w:t>PC</w:t>
-            </w:r>
-            <w:proofErr w:type="gramEnd"/>
+              <w:t xml:space="preserve"> te wijzigen via de PC</w:t>
+            </w:r>
           </w:p>
         </w:tc>
         <w:tc>
@@ -2244,21 +2222,7 @@
               <w:rPr>
                 <w:lang w:val="nl-NL"/>
               </w:rPr>
-              <w:t xml:space="preserve">Met de </w:t>
-            </w:r>
-            <w:proofErr w:type="gramStart"/>
-            <w:r>
-              <w:rPr>
-                <w:lang w:val="nl-NL"/>
-              </w:rPr>
-              <w:t>PC</w:t>
-            </w:r>
-            <w:proofErr w:type="gramEnd"/>
-            <w:r>
-              <w:rPr>
-                <w:lang w:val="nl-NL"/>
-              </w:rPr>
-              <w:t xml:space="preserve"> verbinden via bluetooth</w:t>
+              <w:t>Met de PC verbinden via bluetooth</w:t>
             </w:r>
           </w:p>
         </w:tc>
@@ -2339,21 +2303,7 @@
               <w:rPr>
                 <w:lang w:val="nl-NL"/>
               </w:rPr>
-              <w:t xml:space="preserve">Met de </w:t>
-            </w:r>
-            <w:proofErr w:type="gramStart"/>
-            <w:r>
-              <w:rPr>
-                <w:lang w:val="nl-NL"/>
-              </w:rPr>
-              <w:t>PC</w:t>
-            </w:r>
-            <w:proofErr w:type="gramEnd"/>
-            <w:r>
-              <w:rPr>
-                <w:lang w:val="nl-NL"/>
-              </w:rPr>
-              <w:t xml:space="preserve"> verbinden via wifi</w:t>
+              <w:t>Met de PC verbinden via wifi</w:t>
             </w:r>
           </w:p>
         </w:tc>
@@ -3259,13 +3209,135 @@
         <w:rPr>
           <w:lang w:val="nl-NL"/>
         </w:rPr>
-        <w:t>. Dit wordt gedaan door de verschillende signaal klassen. Deze worden via de connectie klasse die in verbinding staan met de bijhorende sensoren in de hardware laag aangeroepen om zo de juiste signalen te kunnen opvangen. De communicatie klasse zal deze signalen opvangen en van daar uit terug sturen naar de boven liggende klassen zoals drive control, die vervolgens de motoren aan stuurt.</w:t>
+        <w:t xml:space="preserve">. Dit wordt gedaan door de verschillende signaal klassen. Deze worden via de connectie klasse die in verbinding staan met de bijhorende sensoren in de hardware laag aangeroepen om zo de juiste signalen te kunnen opvangen. De </w:t>
+      </w:r>
+      <w:proofErr w:type="gramStart"/>
+      <w:r>
+        <w:rPr>
+          <w:lang w:val="nl-NL"/>
+        </w:rPr>
+        <w:t>communicatie klasse</w:t>
+      </w:r>
+      <w:proofErr w:type="gramEnd"/>
+      <w:r>
+        <w:rPr>
+          <w:lang w:val="nl-NL"/>
+        </w:rPr>
+        <w:t xml:space="preserve"> zal deze signalen opvangen en van daar uit terug sturen naar de boven liggende klassen zoals drive control, die vervolgens de motoren aan stuurt.</w:t>
+      </w:r>
+    </w:p>
+    <w:p>
+      <w:pPr>
+        <w:pStyle w:val="Heading1"/>
+        <w:rPr>
+          <w:lang w:val="nl-NL"/>
+        </w:rPr>
+      </w:pPr>
+      <w:r>
+        <w:rPr>
+          <w:lang w:val="nl-NL"/>
+        </w:rPr>
+        <w:lastRenderedPageBreak/>
+        <w:t>Schakelschem</w:t>
+      </w:r>
+      <w:r>
+        <w:rPr>
+          <w:lang w:val="nl-NL"/>
+        </w:rPr>
+        <w:t>a’s</w:t>
+      </w:r>
+    </w:p>
+    <w:p>
+      <w:pPr>
+        <w:rPr>
+          <w:lang w:val="nl-NL"/>
+        </w:rPr>
+      </w:pPr>
+      <w:r>
+        <w:rPr>
+          <w:noProof/>
+        </w:rPr>
+        <w:drawing>
+          <wp:inline distT="0" distB="0" distL="0" distR="0" wp14:anchorId="089F105F" wp14:editId="17D2B95F">
+            <wp:extent cx="5057775" cy="6010275"/>
+            <wp:effectExtent l="0" t="0" r="9525" b="9525"/>
+            <wp:docPr id="5" name="Picture 5"/>
+            <wp:cNvGraphicFramePr>
+              <a:graphicFrameLocks xmlns:a="http://schemas.openxmlformats.org/drawingml/2006/main" noChangeAspect="1"/>
+            </wp:cNvGraphicFramePr>
+            <a:graphic xmlns:a="http://schemas.openxmlformats.org/drawingml/2006/main">
+              <a:graphicData uri="http://schemas.openxmlformats.org/drawingml/2006/picture">
+                <pic:pic xmlns:pic="http://schemas.openxmlformats.org/drawingml/2006/picture">
+                  <pic:nvPicPr>
+                    <pic:cNvPr id="0" name="Picture 3"/>
+                    <pic:cNvPicPr>
+                      <a:picLocks noChangeAspect="1" noChangeArrowheads="1"/>
+                    </pic:cNvPicPr>
+                  </pic:nvPicPr>
+                  <pic:blipFill>
+                    <a:blip r:embed="rId11">
+                      <a:extLst>
+                        <a:ext uri="{28A0092B-C50C-407E-A947-70E740481C1C}">
+                          <a14:useLocalDpi xmlns:a14="http://schemas.microsoft.com/office/drawing/2010/main" val="0"/>
+                        </a:ext>
+                      </a:extLst>
+                    </a:blip>
+                    <a:srcRect/>
+                    <a:stretch>
+                      <a:fillRect/>
+                    </a:stretch>
+                  </pic:blipFill>
+                  <pic:spPr bwMode="auto">
+                    <a:xfrm>
+                      <a:off x="0" y="0"/>
+                      <a:ext cx="5057775" cy="6010275"/>
+                    </a:xfrm>
+                    <a:prstGeom prst="rect">
+                      <a:avLst/>
+                    </a:prstGeom>
+                    <a:noFill/>
+                    <a:ln>
+                      <a:noFill/>
+                    </a:ln>
+                  </pic:spPr>
+                </pic:pic>
+              </a:graphicData>
+            </a:graphic>
+          </wp:inline>
+        </w:drawing>
+      </w:r>
+    </w:p>
+    <w:p>
+      <w:pPr>
+        <w:rPr>
+          <w:lang w:val="nl-NL"/>
+        </w:rPr>
+      </w:pPr>
+      <w:r>
+        <w:rPr>
+          <w:lang w:val="nl-NL"/>
+        </w:rPr>
+        <w:t xml:space="preserve">Dit zijn de schakelschema’s die wij hebben gebruikt voor de </w:t>
+      </w:r>
+      <w:proofErr w:type="spellStart"/>
+      <w:r>
+        <w:rPr>
+          <w:lang w:val="nl-NL"/>
+        </w:rPr>
+        <w:t>BoeBot</w:t>
+      </w:r>
+      <w:proofErr w:type="spellEnd"/>
+      <w:r>
+        <w:rPr>
+          <w:lang w:val="nl-NL"/>
+        </w:rPr>
+        <w:t>. Deze schema’s zijn uitwerkingen van een LED, schakelaar, RGB LED, speaker, servomotor, infraroodsensor, ultrasoon sensor, bluetooth module en een lijnvolger.</w:t>
       </w:r>
       <w:bookmarkStart w:id="4" w:name="_GoBack"/>
       <w:bookmarkEnd w:id="4"/>
     </w:p>
     <w:sectPr>
-      <w:footerReference w:type="default" r:id="rId11"/>
+      <w:footerReference w:type="default" r:id="rId12"/>
       <w:pgSz w:w="12240" w:h="15840"/>
       <w:pgMar w:top="1440" w:right="1440" w:bottom="1440" w:left="1440" w:header="720" w:footer="720" w:gutter="0"/>
       <w:pgNumType w:start="0"/>
@@ -5422,7 +5494,7 @@
 </file>
 
 <file path=customXml/itemProps2.xml><?xml version="1.0" encoding="utf-8"?>
-<ds:datastoreItem xmlns:ds="http://schemas.openxmlformats.org/officeDocument/2006/customXml" ds:itemID="{F4B1570C-5EFC-4612-B1EE-B578F189B0DE}">
+<ds:datastoreItem xmlns:ds="http://schemas.openxmlformats.org/officeDocument/2006/customXml" ds:itemID="{AE43BEFD-D4B5-465F-A3C7-EBC5BF7F4D64}">
   <ds:schemaRefs>
     <ds:schemaRef ds:uri="http://schemas.openxmlformats.org/officeDocument/2006/bibliography"/>
   </ds:schemaRefs>

</xml_diff>

<commit_message>
Changes to Technisch Document
</commit_message>
<xml_diff>
--- a/Documentatie/Technisch Document.docx
+++ b/Documentatie/Technisch Document.docx
@@ -1334,7 +1334,7 @@
             </w:rPr>
             <w:fldChar w:fldCharType="separate"/>
           </w:r>
-          <w:hyperlink w:anchor="_Toc530654608" w:history="1">
+          <w:hyperlink w:anchor="_Toc531948403" w:history="1">
             <w:r>
               <w:rPr>
                 <w:rStyle w:val="Hyperlink"/>
@@ -1362,7 +1362,7 @@
                 <w:noProof/>
                 <w:webHidden/>
               </w:rPr>
-              <w:instrText xml:space="preserve"> PAGEREF _Toc530654608 \h </w:instrText>
+              <w:instrText xml:space="preserve"> PAGEREF _Toc531948403 \h </w:instrText>
             </w:r>
             <w:r>
               <w:rPr>
@@ -1405,7 +1405,7 @@
               <w:lang w:val="nl-NL" w:eastAsia="nl-NL"/>
             </w:rPr>
           </w:pPr>
-          <w:hyperlink w:anchor="_Toc530654609" w:history="1">
+          <w:hyperlink w:anchor="_Toc531948404" w:history="1">
             <w:r>
               <w:rPr>
                 <w:rStyle w:val="Hyperlink"/>
@@ -1433,7 +1433,7 @@
                 <w:noProof/>
                 <w:webHidden/>
               </w:rPr>
-              <w:instrText xml:space="preserve"> PAGEREF _Toc530654609 \h </w:instrText>
+              <w:instrText xml:space="preserve"> PAGEREF _Toc531948404 \h </w:instrText>
             </w:r>
             <w:r>
               <w:rPr>
@@ -1476,7 +1476,7 @@
               <w:lang w:val="nl-NL" w:eastAsia="nl-NL"/>
             </w:rPr>
           </w:pPr>
-          <w:hyperlink w:anchor="_Toc530654610" w:history="1">
+          <w:hyperlink w:anchor="_Toc531948405" w:history="1">
             <w:r>
               <w:rPr>
                 <w:rStyle w:val="Hyperlink"/>
@@ -1504,7 +1504,7 @@
                 <w:noProof/>
                 <w:webHidden/>
               </w:rPr>
-              <w:instrText xml:space="preserve"> PAGEREF _Toc530654610 \h </w:instrText>
+              <w:instrText xml:space="preserve"> PAGEREF _Toc531948405 \h </w:instrText>
             </w:r>
             <w:r>
               <w:rPr>
@@ -1525,6 +1525,77 @@
                 <w:webHidden/>
               </w:rPr>
               <w:t>2</w:t>
+            </w:r>
+            <w:r>
+              <w:rPr>
+                <w:noProof/>
+                <w:webHidden/>
+              </w:rPr>
+              <w:fldChar w:fldCharType="end"/>
+            </w:r>
+          </w:hyperlink>
+        </w:p>
+        <w:p>
+          <w:pPr>
+            <w:pStyle w:val="TOC1"/>
+            <w:tabs>
+              <w:tab w:val="right" w:leader="dot" w:pos="9350"/>
+            </w:tabs>
+            <w:rPr>
+              <w:rFonts w:eastAsiaTheme="minorEastAsia"/>
+              <w:noProof/>
+              <w:lang w:val="nl-NL" w:eastAsia="nl-NL"/>
+            </w:rPr>
+          </w:pPr>
+          <w:hyperlink w:anchor="_Toc531948406" w:history="1">
+            <w:r>
+              <w:rPr>
+                <w:rStyle w:val="Hyperlink"/>
+                <w:noProof/>
+                <w:lang w:val="nl-NL"/>
+              </w:rPr>
+              <w:t>Schakelschema’s</w:t>
+            </w:r>
+            <w:r>
+              <w:rPr>
+                <w:noProof/>
+                <w:webHidden/>
+              </w:rPr>
+              <w:tab/>
+            </w:r>
+            <w:r>
+              <w:rPr>
+                <w:noProof/>
+                <w:webHidden/>
+              </w:rPr>
+              <w:fldChar w:fldCharType="begin"/>
+            </w:r>
+            <w:r>
+              <w:rPr>
+                <w:noProof/>
+                <w:webHidden/>
+              </w:rPr>
+              <w:instrText xml:space="preserve"> PAGEREF _Toc531948406 \h </w:instrText>
+            </w:r>
+            <w:r>
+              <w:rPr>
+                <w:noProof/>
+                <w:webHidden/>
+              </w:rPr>
+            </w:r>
+            <w:r>
+              <w:rPr>
+                <w:noProof/>
+                <w:webHidden/>
+              </w:rPr>
+              <w:fldChar w:fldCharType="separate"/>
+            </w:r>
+            <w:r>
+              <w:rPr>
+                <w:noProof/>
+                <w:webHidden/>
+              </w:rPr>
+              <w:t>4</w:t>
             </w:r>
             <w:r>
               <w:rPr>
@@ -1570,6 +1641,8 @@
           <w:lang w:val="nl-NL"/>
         </w:rPr>
       </w:pPr>
+      <w:bookmarkStart w:id="1" w:name="_GoBack"/>
+      <w:bookmarkEnd w:id="1"/>
     </w:p>
     <w:p>
       <w:pPr>
@@ -1681,7 +1754,7 @@
           <w:lang w:val="nl-NL"/>
         </w:rPr>
       </w:pPr>
-      <w:bookmarkStart w:id="1" w:name="_Toc530654608"/>
+      <w:bookmarkStart w:id="2" w:name="_Toc531948403"/>
       <w:r>
         <w:rPr>
           <w:lang w:val="nl-NL"/>
@@ -1689,7 +1762,7 @@
         <w:lastRenderedPageBreak/>
         <w:t>Inleiding</w:t>
       </w:r>
-      <w:bookmarkEnd w:id="1"/>
+      <w:bookmarkEnd w:id="2"/>
     </w:p>
     <w:p>
       <w:pPr>
@@ -1723,14 +1796,14 @@
           <w:lang w:val="nl-NL"/>
         </w:rPr>
       </w:pPr>
-      <w:bookmarkStart w:id="2" w:name="_Toc530654609"/>
+      <w:bookmarkStart w:id="3" w:name="_Toc531948404"/>
       <w:r>
         <w:rPr>
           <w:lang w:val="nl-NL"/>
         </w:rPr>
         <w:t>Moscow</w:t>
       </w:r>
-      <w:bookmarkEnd w:id="2"/>
+      <w:bookmarkEnd w:id="3"/>
     </w:p>
     <w:tbl>
       <w:tblPr>
@@ -3057,14 +3130,14 @@
           <w:lang w:val="nl-NL"/>
         </w:rPr>
       </w:pPr>
-      <w:bookmarkStart w:id="3" w:name="_Toc530654610"/>
+      <w:bookmarkStart w:id="4" w:name="_Toc531948405"/>
       <w:r>
         <w:rPr>
           <w:lang w:val="nl-NL"/>
         </w:rPr>
         <w:t>Klassendiagram</w:t>
       </w:r>
-      <w:bookmarkEnd w:id="3"/>
+      <w:bookmarkEnd w:id="4"/>
     </w:p>
     <w:p>
       <w:pPr>
@@ -3233,6 +3306,7 @@
           <w:lang w:val="nl-NL"/>
         </w:rPr>
       </w:pPr>
+      <w:bookmarkStart w:id="5" w:name="_Toc531948406"/>
       <w:r>
         <w:rPr>
           <w:lang w:val="nl-NL"/>
@@ -3246,6 +3320,7 @@
         </w:rPr>
         <w:t>a’s</w:t>
       </w:r>
+      <w:bookmarkEnd w:id="5"/>
     </w:p>
     <w:p>
       <w:pPr>
@@ -3333,8 +3408,6 @@
         </w:rPr>
         <w:t>. Deze schema’s zijn uitwerkingen van een LED, schakelaar, RGB LED, speaker, servomotor, infraroodsensor, ultrasoon sensor, bluetooth module en een lijnvolger.</w:t>
       </w:r>
-      <w:bookmarkStart w:id="4" w:name="_GoBack"/>
-      <w:bookmarkEnd w:id="4"/>
     </w:p>
     <w:sectPr>
       <w:footerReference w:type="default" r:id="rId12"/>
@@ -5494,7 +5567,7 @@
 </file>
 
 <file path=customXml/itemProps2.xml><?xml version="1.0" encoding="utf-8"?>
-<ds:datastoreItem xmlns:ds="http://schemas.openxmlformats.org/officeDocument/2006/customXml" ds:itemID="{AE43BEFD-D4B5-465F-A3C7-EBC5BF7F4D64}">
+<ds:datastoreItem xmlns:ds="http://schemas.openxmlformats.org/officeDocument/2006/customXml" ds:itemID="{7068EB63-A192-4B35-A98D-34362E467273}">
   <ds:schemaRefs>
     <ds:schemaRef ds:uri="http://schemas.openxmlformats.org/officeDocument/2006/bibliography"/>
   </ds:schemaRefs>

</xml_diff>

<commit_message>
Handleiding en Technisch document
Handleiding toegevoegd.
Technisch document aangepast.
</commit_message>
<xml_diff>
--- a/Documentatie/Technisch Document.docx
+++ b/Documentatie/Technisch Document.docx
@@ -113,7 +113,7 @@
                     <wp:positionV relativeFrom="paragraph">
                       <wp:posOffset>4229100</wp:posOffset>
                     </wp:positionV>
-                    <wp:extent cx="5486400" cy="3371850"/>
+                    <wp:extent cx="5486400" cy="3017520"/>
                     <wp:effectExtent l="0" t="0" r="0" b="0"/>
                     <wp:wrapSquare wrapText="bothSides"/>
                     <wp:docPr id="3" name="Groep 3"/>
@@ -125,9 +125,9 @@
                           <wpg:grpSpPr>
                             <a:xfrm>
                               <a:off x="0" y="0"/>
-                              <a:ext cx="5486400" cy="3371850"/>
+                              <a:ext cx="5486400" cy="3017520"/>
                               <a:chOff x="0" y="0"/>
-                              <a:chExt cx="5486400" cy="3371850"/>
+                              <a:chExt cx="5486400" cy="3017520"/>
                             </a:xfrm>
                           </wpg:grpSpPr>
                           <wps:wsp>
@@ -136,7 +136,7 @@
                             <wps:spPr>
                               <a:xfrm>
                                 <a:off x="0" y="0"/>
-                                <a:ext cx="4685030" cy="3371850"/>
+                                <a:ext cx="4685030" cy="2959735"/>
                               </a:xfrm>
                               <a:prstGeom prst="rect">
                                 <a:avLst/>
@@ -319,29 +319,6 @@
                                       <w:szCs w:val="24"/>
                                       <w:lang w:val="nl-NL"/>
                                     </w:rPr>
-                                    <w:t>Joram van driel</w:t>
-                                  </w:r>
-                                </w:p>
-                                <w:p>
-                                  <w:pPr>
-                                    <w:pStyle w:val="Geenafstand"/>
-                                    <w:spacing w:before="80" w:after="40"/>
-                                    <w:rPr>
-                                      <w:caps/>
-                                      <w:color w:val="767171" w:themeColor="background2" w:themeShade="80"/>
-                                      <w:sz w:val="20"/>
-                                      <w:szCs w:val="24"/>
-                                      <w:lang w:val="nl-NL"/>
-                                    </w:rPr>
-                                  </w:pPr>
-                                  <w:r>
-                                    <w:rPr>
-                                      <w:caps/>
-                                      <w:color w:val="767171" w:themeColor="background2" w:themeShade="80"/>
-                                      <w:sz w:val="20"/>
-                                      <w:szCs w:val="24"/>
-                                      <w:lang w:val="nl-NL"/>
-                                    </w:rPr>
                                     <w:t>chiem stevens</w:t>
                                   </w:r>
                                 </w:p>
@@ -366,29 +343,6 @@
                                       <w:lang w:val="nl-NL"/>
                                     </w:rPr>
                                     <w:t>kenley strik</w:t>
-                                  </w:r>
-                                </w:p>
-                                <w:p>
-                                  <w:pPr>
-                                    <w:pStyle w:val="Geenafstand"/>
-                                    <w:spacing w:before="80" w:after="40"/>
-                                    <w:rPr>
-                                      <w:caps/>
-                                      <w:color w:val="767171" w:themeColor="background2" w:themeShade="80"/>
-                                      <w:sz w:val="20"/>
-                                      <w:szCs w:val="24"/>
-                                      <w:lang w:val="nl-NL"/>
-                                    </w:rPr>
-                                  </w:pPr>
-                                  <w:r>
-                                    <w:rPr>
-                                      <w:caps/>
-                                      <w:color w:val="767171" w:themeColor="background2" w:themeShade="80"/>
-                                      <w:sz w:val="20"/>
-                                      <w:szCs w:val="24"/>
-                                      <w:lang w:val="nl-NL"/>
-                                    </w:rPr>
-                                    <w:t>matthijs vrolijks</w:t>
                                   </w:r>
                                 </w:p>
                               </w:txbxContent>
@@ -607,12 +561,12 @@
               </mc:Choice>
               <mc:Fallback>
                 <w:pict>
-                  <v:group w14:anchorId="44C102A9" id="Groep 3" o:spid="_x0000_s1026" style="position:absolute;margin-left:36pt;margin-top:333pt;width:6in;height:265.5pt;z-index:251663360" coordsize="54864,33718" o:gfxdata="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">
+                  <v:group w14:anchorId="44C102A9" id="Groep 3" o:spid="_x0000_s1026" style="position:absolute;margin-left:36pt;margin-top:333pt;width:6in;height:237.6pt;z-index:251663360" coordsize="54864,30175" o:gfxdata="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">
                     <v:shapetype id="_x0000_t202" coordsize="21600,21600" o:spt="202" path="m,l,21600r21600,l21600,xe">
                       <v:stroke joinstyle="miter"/>
                       <v:path gradientshapeok="t" o:connecttype="rect"/>
                     </v:shapetype>
-                    <v:shape id="Tekstvak 131" o:spid="_x0000_s1027" type="#_x0000_t202" style="position:absolute;width:46850;height:33718;visibility:visible;mso-wrap-style:square;v-text-anchor:top" o:gfxdata="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" filled="f" stroked="f" strokeweight=".5pt">
+                    <v:shape id="Tekstvak 131" o:spid="_x0000_s1027" type="#_x0000_t202" style="position:absolute;width:46850;height:29597;visibility:visible;mso-wrap-style:square;v-text-anchor:top" o:gfxdata="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" filled="f" stroked="f" strokeweight=".5pt">
                       <v:textbox style="mso-fit-shape-to-text:t" inset="0,0,0,0">
                         <w:txbxContent>
                           <w:p>
@@ -771,29 +725,6 @@
                                 <w:szCs w:val="24"/>
                                 <w:lang w:val="nl-NL"/>
                               </w:rPr>
-                              <w:t>Joram van driel</w:t>
-                            </w:r>
-                          </w:p>
-                          <w:p>
-                            <w:pPr>
-                              <w:pStyle w:val="Geenafstand"/>
-                              <w:spacing w:before="80" w:after="40"/>
-                              <w:rPr>
-                                <w:caps/>
-                                <w:color w:val="767171" w:themeColor="background2" w:themeShade="80"/>
-                                <w:sz w:val="20"/>
-                                <w:szCs w:val="24"/>
-                                <w:lang w:val="nl-NL"/>
-                              </w:rPr>
-                            </w:pPr>
-                            <w:r>
-                              <w:rPr>
-                                <w:caps/>
-                                <w:color w:val="767171" w:themeColor="background2" w:themeShade="80"/>
-                                <w:sz w:val="20"/>
-                                <w:szCs w:val="24"/>
-                                <w:lang w:val="nl-NL"/>
-                              </w:rPr>
                               <w:t>chiem stevens</w:t>
                             </w:r>
                           </w:p>
@@ -818,29 +749,6 @@
                                 <w:lang w:val="nl-NL"/>
                               </w:rPr>
                               <w:t>kenley strik</w:t>
-                            </w:r>
-                          </w:p>
-                          <w:p>
-                            <w:pPr>
-                              <w:pStyle w:val="Geenafstand"/>
-                              <w:spacing w:before="80" w:after="40"/>
-                              <w:rPr>
-                                <w:caps/>
-                                <w:color w:val="767171" w:themeColor="background2" w:themeShade="80"/>
-                                <w:sz w:val="20"/>
-                                <w:szCs w:val="24"/>
-                                <w:lang w:val="nl-NL"/>
-                              </w:rPr>
-                            </w:pPr>
-                            <w:r>
-                              <w:rPr>
-                                <w:caps/>
-                                <w:color w:val="767171" w:themeColor="background2" w:themeShade="80"/>
-                                <w:sz w:val="20"/>
-                                <w:szCs w:val="24"/>
-                                <w:lang w:val="nl-NL"/>
-                              </w:rPr>
-                              <w:t>matthijs vrolijks</w:t>
                             </w:r>
                           </w:p>
                         </w:txbxContent>
@@ -1259,6 +1167,8 @@
             <w:br w:type="page"/>
           </w:r>
         </w:p>
+        <w:bookmarkStart w:id="1" w:name="_GoBack" w:displacedByCustomXml="next"/>
+        <w:bookmarkEnd w:id="1" w:displacedByCustomXml="next"/>
       </w:sdtContent>
     </w:sdt>
     <w:bookmarkEnd w:id="0" w:displacedByCustomXml="next"/>
@@ -1334,7 +1244,7 @@
             </w:rPr>
             <w:fldChar w:fldCharType="separate"/>
           </w:r>
-          <w:hyperlink w:anchor="_Toc531948403" w:history="1">
+          <w:hyperlink w:anchor="_Toc532437957" w:history="1">
             <w:r>
               <w:rPr>
                 <w:rStyle w:val="Hyperlink"/>
@@ -1362,7 +1272,7 @@
                 <w:noProof/>
                 <w:webHidden/>
               </w:rPr>
-              <w:instrText xml:space="preserve"> PAGEREF _Toc531948403 \h </w:instrText>
+              <w:instrText xml:space="preserve"> PAGEREF _Toc532437957 \h </w:instrText>
             </w:r>
             <w:r>
               <w:rPr>
@@ -1397,6 +1307,7 @@
           <w:pPr>
             <w:pStyle w:val="Inhopg1"/>
             <w:tabs>
+              <w:tab w:val="left" w:pos="440"/>
               <w:tab w:val="right" w:leader="dot" w:pos="9350"/>
             </w:tabs>
             <w:rPr>
@@ -1405,13 +1316,29 @@
               <w:lang w:val="nl-NL" w:eastAsia="nl-NL"/>
             </w:rPr>
           </w:pPr>
-          <w:hyperlink w:anchor="_Toc531948404" w:history="1">
+          <w:hyperlink w:anchor="_Toc532437958" w:history="1">
             <w:r>
               <w:rPr>
                 <w:rStyle w:val="Hyperlink"/>
                 <w:noProof/>
                 <w:lang w:val="nl-NL"/>
               </w:rPr>
+              <w:t>1.</w:t>
+            </w:r>
+            <w:r>
+              <w:rPr>
+                <w:rFonts w:eastAsiaTheme="minorEastAsia"/>
+                <w:noProof/>
+                <w:lang w:val="nl-NL" w:eastAsia="nl-NL"/>
+              </w:rPr>
+              <w:tab/>
+            </w:r>
+            <w:r>
+              <w:rPr>
+                <w:rStyle w:val="Hyperlink"/>
+                <w:noProof/>
+                <w:lang w:val="nl-NL"/>
+              </w:rPr>
               <w:t>Moscow</w:t>
             </w:r>
             <w:r>
@@ -1433,7 +1360,7 @@
                 <w:noProof/>
                 <w:webHidden/>
               </w:rPr>
-              <w:instrText xml:space="preserve"> PAGEREF _Toc531948404 \h </w:instrText>
+              <w:instrText xml:space="preserve"> PAGEREF _Toc532437958 \h </w:instrText>
             </w:r>
             <w:r>
               <w:rPr>
@@ -1453,7 +1380,7 @@
                 <w:noProof/>
                 <w:webHidden/>
               </w:rPr>
-              <w:t>2</w:t>
+              <w:t>3</w:t>
             </w:r>
             <w:r>
               <w:rPr>
@@ -1468,6 +1395,7 @@
           <w:pPr>
             <w:pStyle w:val="Inhopg1"/>
             <w:tabs>
+              <w:tab w:val="left" w:pos="440"/>
               <w:tab w:val="right" w:leader="dot" w:pos="9350"/>
             </w:tabs>
             <w:rPr>
@@ -1476,13 +1404,29 @@
               <w:lang w:val="nl-NL" w:eastAsia="nl-NL"/>
             </w:rPr>
           </w:pPr>
-          <w:hyperlink w:anchor="_Toc531948405" w:history="1">
+          <w:hyperlink w:anchor="_Toc532437959" w:history="1">
             <w:r>
               <w:rPr>
                 <w:rStyle w:val="Hyperlink"/>
                 <w:noProof/>
                 <w:lang w:val="nl-NL"/>
               </w:rPr>
+              <w:t>2.</w:t>
+            </w:r>
+            <w:r>
+              <w:rPr>
+                <w:rFonts w:eastAsiaTheme="minorEastAsia"/>
+                <w:noProof/>
+                <w:lang w:val="nl-NL" w:eastAsia="nl-NL"/>
+              </w:rPr>
+              <w:tab/>
+            </w:r>
+            <w:r>
+              <w:rPr>
+                <w:rStyle w:val="Hyperlink"/>
+                <w:noProof/>
+                <w:lang w:val="nl-NL"/>
+              </w:rPr>
               <w:t>Klassendiagram</w:t>
             </w:r>
             <w:r>
@@ -1504,7 +1448,7 @@
                 <w:noProof/>
                 <w:webHidden/>
               </w:rPr>
-              <w:instrText xml:space="preserve"> PAGEREF _Toc531948405 \h </w:instrText>
+              <w:instrText xml:space="preserve"> PAGEREF _Toc532437959 \h </w:instrText>
             </w:r>
             <w:r>
               <w:rPr>
@@ -1524,7 +1468,7 @@
                 <w:noProof/>
                 <w:webHidden/>
               </w:rPr>
-              <w:t>2</w:t>
+              <w:t>4</w:t>
             </w:r>
             <w:r>
               <w:rPr>
@@ -1539,6 +1483,7 @@
           <w:pPr>
             <w:pStyle w:val="Inhopg1"/>
             <w:tabs>
+              <w:tab w:val="left" w:pos="440"/>
               <w:tab w:val="right" w:leader="dot" w:pos="9350"/>
             </w:tabs>
             <w:rPr>
@@ -1547,13 +1492,29 @@
               <w:lang w:val="nl-NL" w:eastAsia="nl-NL"/>
             </w:rPr>
           </w:pPr>
-          <w:hyperlink w:anchor="_Toc531948406" w:history="1">
+          <w:hyperlink w:anchor="_Toc532437960" w:history="1">
             <w:r>
               <w:rPr>
                 <w:rStyle w:val="Hyperlink"/>
                 <w:noProof/>
                 <w:lang w:val="nl-NL"/>
               </w:rPr>
+              <w:t>3.</w:t>
+            </w:r>
+            <w:r>
+              <w:rPr>
+                <w:rFonts w:eastAsiaTheme="minorEastAsia"/>
+                <w:noProof/>
+                <w:lang w:val="nl-NL" w:eastAsia="nl-NL"/>
+              </w:rPr>
+              <w:tab/>
+            </w:r>
+            <w:r>
+              <w:rPr>
+                <w:rStyle w:val="Hyperlink"/>
+                <w:noProof/>
+                <w:lang w:val="nl-NL"/>
+              </w:rPr>
               <w:t>Schakelschema’s</w:t>
             </w:r>
             <w:r>
@@ -1575,7 +1536,7 @@
                 <w:noProof/>
                 <w:webHidden/>
               </w:rPr>
-              <w:instrText xml:space="preserve"> PAGEREF _Toc531948406 \h </w:instrText>
+              <w:instrText xml:space="preserve"> PAGEREF _Toc532437960 \h </w:instrText>
             </w:r>
             <w:r>
               <w:rPr>
@@ -1595,7 +1556,623 @@
                 <w:noProof/>
                 <w:webHidden/>
               </w:rPr>
-              <w:t>4</w:t>
+              <w:t>5</w:t>
+            </w:r>
+            <w:r>
+              <w:rPr>
+                <w:noProof/>
+                <w:webHidden/>
+              </w:rPr>
+              <w:fldChar w:fldCharType="end"/>
+            </w:r>
+          </w:hyperlink>
+        </w:p>
+        <w:p>
+          <w:pPr>
+            <w:pStyle w:val="Inhopg1"/>
+            <w:tabs>
+              <w:tab w:val="left" w:pos="440"/>
+              <w:tab w:val="right" w:leader="dot" w:pos="9350"/>
+            </w:tabs>
+            <w:rPr>
+              <w:rFonts w:eastAsiaTheme="minorEastAsia"/>
+              <w:noProof/>
+              <w:lang w:val="nl-NL" w:eastAsia="nl-NL"/>
+            </w:rPr>
+          </w:pPr>
+          <w:hyperlink w:anchor="_Toc532437961" w:history="1">
+            <w:r>
+              <w:rPr>
+                <w:rStyle w:val="Hyperlink"/>
+                <w:noProof/>
+                <w:lang w:val="nl-NL"/>
+              </w:rPr>
+              <w:t>4.</w:t>
+            </w:r>
+            <w:r>
+              <w:rPr>
+                <w:rFonts w:eastAsiaTheme="minorEastAsia"/>
+                <w:noProof/>
+                <w:lang w:val="nl-NL" w:eastAsia="nl-NL"/>
+              </w:rPr>
+              <w:tab/>
+            </w:r>
+            <w:r>
+              <w:rPr>
+                <w:rStyle w:val="Hyperlink"/>
+                <w:noProof/>
+                <w:lang w:val="nl-NL"/>
+              </w:rPr>
+              <w:t>Testplan</w:t>
+            </w:r>
+            <w:r>
+              <w:rPr>
+                <w:noProof/>
+                <w:webHidden/>
+              </w:rPr>
+              <w:tab/>
+            </w:r>
+            <w:r>
+              <w:rPr>
+                <w:noProof/>
+                <w:webHidden/>
+              </w:rPr>
+              <w:fldChar w:fldCharType="begin"/>
+            </w:r>
+            <w:r>
+              <w:rPr>
+                <w:noProof/>
+                <w:webHidden/>
+              </w:rPr>
+              <w:instrText xml:space="preserve"> PAGEREF _Toc532437961 \h </w:instrText>
+            </w:r>
+            <w:r>
+              <w:rPr>
+                <w:noProof/>
+                <w:webHidden/>
+              </w:rPr>
+            </w:r>
+            <w:r>
+              <w:rPr>
+                <w:noProof/>
+                <w:webHidden/>
+              </w:rPr>
+              <w:fldChar w:fldCharType="separate"/>
+            </w:r>
+            <w:r>
+              <w:rPr>
+                <w:noProof/>
+                <w:webHidden/>
+              </w:rPr>
+              <w:t>6</w:t>
+            </w:r>
+            <w:r>
+              <w:rPr>
+                <w:noProof/>
+                <w:webHidden/>
+              </w:rPr>
+              <w:fldChar w:fldCharType="end"/>
+            </w:r>
+          </w:hyperlink>
+        </w:p>
+        <w:p>
+          <w:pPr>
+            <w:pStyle w:val="Inhopg1"/>
+            <w:tabs>
+              <w:tab w:val="left" w:pos="440"/>
+              <w:tab w:val="right" w:leader="dot" w:pos="9350"/>
+            </w:tabs>
+            <w:rPr>
+              <w:rFonts w:eastAsiaTheme="minorEastAsia"/>
+              <w:noProof/>
+              <w:lang w:val="nl-NL" w:eastAsia="nl-NL"/>
+            </w:rPr>
+          </w:pPr>
+          <w:hyperlink w:anchor="_Toc532437962" w:history="1">
+            <w:r>
+              <w:rPr>
+                <w:rStyle w:val="Hyperlink"/>
+                <w:noProof/>
+                <w:lang w:val="nl-NL"/>
+              </w:rPr>
+              <w:t>5.</w:t>
+            </w:r>
+            <w:r>
+              <w:rPr>
+                <w:rFonts w:eastAsiaTheme="minorEastAsia"/>
+                <w:noProof/>
+                <w:lang w:val="nl-NL" w:eastAsia="nl-NL"/>
+              </w:rPr>
+              <w:tab/>
+            </w:r>
+            <w:r>
+              <w:rPr>
+                <w:rStyle w:val="Hyperlink"/>
+                <w:noProof/>
+                <w:lang w:val="nl-NL"/>
+              </w:rPr>
+              <w:t>Handleiding</w:t>
+            </w:r>
+            <w:r>
+              <w:rPr>
+                <w:noProof/>
+                <w:webHidden/>
+              </w:rPr>
+              <w:tab/>
+            </w:r>
+            <w:r>
+              <w:rPr>
+                <w:noProof/>
+                <w:webHidden/>
+              </w:rPr>
+              <w:fldChar w:fldCharType="begin"/>
+            </w:r>
+            <w:r>
+              <w:rPr>
+                <w:noProof/>
+                <w:webHidden/>
+              </w:rPr>
+              <w:instrText xml:space="preserve"> PAGEREF _Toc532437962 \h </w:instrText>
+            </w:r>
+            <w:r>
+              <w:rPr>
+                <w:noProof/>
+                <w:webHidden/>
+              </w:rPr>
+            </w:r>
+            <w:r>
+              <w:rPr>
+                <w:noProof/>
+                <w:webHidden/>
+              </w:rPr>
+              <w:fldChar w:fldCharType="separate"/>
+            </w:r>
+            <w:r>
+              <w:rPr>
+                <w:noProof/>
+                <w:webHidden/>
+              </w:rPr>
+              <w:t>7</w:t>
+            </w:r>
+            <w:r>
+              <w:rPr>
+                <w:noProof/>
+                <w:webHidden/>
+              </w:rPr>
+              <w:fldChar w:fldCharType="end"/>
+            </w:r>
+          </w:hyperlink>
+        </w:p>
+        <w:p>
+          <w:pPr>
+            <w:pStyle w:val="Inhopg2"/>
+            <w:tabs>
+              <w:tab w:val="left" w:pos="880"/>
+              <w:tab w:val="right" w:leader="dot" w:pos="9350"/>
+            </w:tabs>
+            <w:rPr>
+              <w:rFonts w:eastAsiaTheme="minorEastAsia"/>
+              <w:noProof/>
+              <w:lang w:val="nl-NL" w:eastAsia="nl-NL"/>
+            </w:rPr>
+          </w:pPr>
+          <w:hyperlink w:anchor="_Toc532437963" w:history="1">
+            <w:r>
+              <w:rPr>
+                <w:rStyle w:val="Hyperlink"/>
+                <w:noProof/>
+                <w:lang w:val="nl-NL"/>
+              </w:rPr>
+              <w:t>5.1.</w:t>
+            </w:r>
+            <w:r>
+              <w:rPr>
+                <w:rFonts w:eastAsiaTheme="minorEastAsia"/>
+                <w:noProof/>
+                <w:lang w:val="nl-NL" w:eastAsia="nl-NL"/>
+              </w:rPr>
+              <w:tab/>
+            </w:r>
+            <w:r>
+              <w:rPr>
+                <w:rStyle w:val="Hyperlink"/>
+                <w:noProof/>
+                <w:lang w:val="nl-NL"/>
+              </w:rPr>
+              <w:t>Inhoud</w:t>
+            </w:r>
+            <w:r>
+              <w:rPr>
+                <w:noProof/>
+                <w:webHidden/>
+              </w:rPr>
+              <w:tab/>
+            </w:r>
+            <w:r>
+              <w:rPr>
+                <w:noProof/>
+                <w:webHidden/>
+              </w:rPr>
+              <w:fldChar w:fldCharType="begin"/>
+            </w:r>
+            <w:r>
+              <w:rPr>
+                <w:noProof/>
+                <w:webHidden/>
+              </w:rPr>
+              <w:instrText xml:space="preserve"> PAGEREF _Toc532437963 \h </w:instrText>
+            </w:r>
+            <w:r>
+              <w:rPr>
+                <w:noProof/>
+                <w:webHidden/>
+              </w:rPr>
+            </w:r>
+            <w:r>
+              <w:rPr>
+                <w:noProof/>
+                <w:webHidden/>
+              </w:rPr>
+              <w:fldChar w:fldCharType="separate"/>
+            </w:r>
+            <w:r>
+              <w:rPr>
+                <w:noProof/>
+                <w:webHidden/>
+              </w:rPr>
+              <w:t>7</w:t>
+            </w:r>
+            <w:r>
+              <w:rPr>
+                <w:noProof/>
+                <w:webHidden/>
+              </w:rPr>
+              <w:fldChar w:fldCharType="end"/>
+            </w:r>
+          </w:hyperlink>
+        </w:p>
+        <w:p>
+          <w:pPr>
+            <w:pStyle w:val="Inhopg2"/>
+            <w:tabs>
+              <w:tab w:val="left" w:pos="880"/>
+              <w:tab w:val="right" w:leader="dot" w:pos="9350"/>
+            </w:tabs>
+            <w:rPr>
+              <w:rFonts w:eastAsiaTheme="minorEastAsia"/>
+              <w:noProof/>
+              <w:lang w:val="nl-NL" w:eastAsia="nl-NL"/>
+            </w:rPr>
+          </w:pPr>
+          <w:hyperlink w:anchor="_Toc532437964" w:history="1">
+            <w:r>
+              <w:rPr>
+                <w:rStyle w:val="Hyperlink"/>
+                <w:noProof/>
+                <w:lang w:val="nl-NL"/>
+              </w:rPr>
+              <w:t>5.2.</w:t>
+            </w:r>
+            <w:r>
+              <w:rPr>
+                <w:rFonts w:eastAsiaTheme="minorEastAsia"/>
+                <w:noProof/>
+                <w:lang w:val="nl-NL" w:eastAsia="nl-NL"/>
+              </w:rPr>
+              <w:tab/>
+            </w:r>
+            <w:r>
+              <w:rPr>
+                <w:rStyle w:val="Hyperlink"/>
+                <w:noProof/>
+                <w:lang w:val="nl-NL"/>
+              </w:rPr>
+              <w:t>Algemene informatie</w:t>
+            </w:r>
+            <w:r>
+              <w:rPr>
+                <w:noProof/>
+                <w:webHidden/>
+              </w:rPr>
+              <w:tab/>
+            </w:r>
+            <w:r>
+              <w:rPr>
+                <w:noProof/>
+                <w:webHidden/>
+              </w:rPr>
+              <w:fldChar w:fldCharType="begin"/>
+            </w:r>
+            <w:r>
+              <w:rPr>
+                <w:noProof/>
+                <w:webHidden/>
+              </w:rPr>
+              <w:instrText xml:space="preserve"> PAGEREF _Toc532437964 \h </w:instrText>
+            </w:r>
+            <w:r>
+              <w:rPr>
+                <w:noProof/>
+                <w:webHidden/>
+              </w:rPr>
+            </w:r>
+            <w:r>
+              <w:rPr>
+                <w:noProof/>
+                <w:webHidden/>
+              </w:rPr>
+              <w:fldChar w:fldCharType="separate"/>
+            </w:r>
+            <w:r>
+              <w:rPr>
+                <w:noProof/>
+                <w:webHidden/>
+              </w:rPr>
+              <w:t>8</w:t>
+            </w:r>
+            <w:r>
+              <w:rPr>
+                <w:noProof/>
+                <w:webHidden/>
+              </w:rPr>
+              <w:fldChar w:fldCharType="end"/>
+            </w:r>
+          </w:hyperlink>
+        </w:p>
+        <w:p>
+          <w:pPr>
+            <w:pStyle w:val="Inhopg2"/>
+            <w:tabs>
+              <w:tab w:val="left" w:pos="880"/>
+              <w:tab w:val="right" w:leader="dot" w:pos="9350"/>
+            </w:tabs>
+            <w:rPr>
+              <w:rFonts w:eastAsiaTheme="minorEastAsia"/>
+              <w:noProof/>
+              <w:lang w:val="nl-NL" w:eastAsia="nl-NL"/>
+            </w:rPr>
+          </w:pPr>
+          <w:hyperlink w:anchor="_Toc532437965" w:history="1">
+            <w:r>
+              <w:rPr>
+                <w:rStyle w:val="Hyperlink"/>
+                <w:noProof/>
+                <w:lang w:val="nl-NL"/>
+              </w:rPr>
+              <w:t>5.3.</w:t>
+            </w:r>
+            <w:r>
+              <w:rPr>
+                <w:rFonts w:eastAsiaTheme="minorEastAsia"/>
+                <w:noProof/>
+                <w:lang w:val="nl-NL" w:eastAsia="nl-NL"/>
+              </w:rPr>
+              <w:tab/>
+            </w:r>
+            <w:r>
+              <w:rPr>
+                <w:rStyle w:val="Hyperlink"/>
+                <w:noProof/>
+                <w:lang w:val="nl-NL"/>
+              </w:rPr>
+              <w:t>Afstandsbediening</w:t>
+            </w:r>
+            <w:r>
+              <w:rPr>
+                <w:noProof/>
+                <w:webHidden/>
+              </w:rPr>
+              <w:tab/>
+            </w:r>
+            <w:r>
+              <w:rPr>
+                <w:noProof/>
+                <w:webHidden/>
+              </w:rPr>
+              <w:fldChar w:fldCharType="begin"/>
+            </w:r>
+            <w:r>
+              <w:rPr>
+                <w:noProof/>
+                <w:webHidden/>
+              </w:rPr>
+              <w:instrText xml:space="preserve"> PAGEREF _Toc532437965 \h </w:instrText>
+            </w:r>
+            <w:r>
+              <w:rPr>
+                <w:noProof/>
+                <w:webHidden/>
+              </w:rPr>
+            </w:r>
+            <w:r>
+              <w:rPr>
+                <w:noProof/>
+                <w:webHidden/>
+              </w:rPr>
+              <w:fldChar w:fldCharType="separate"/>
+            </w:r>
+            <w:r>
+              <w:rPr>
+                <w:noProof/>
+                <w:webHidden/>
+              </w:rPr>
+              <w:t>9</w:t>
+            </w:r>
+            <w:r>
+              <w:rPr>
+                <w:noProof/>
+                <w:webHidden/>
+              </w:rPr>
+              <w:fldChar w:fldCharType="end"/>
+            </w:r>
+          </w:hyperlink>
+        </w:p>
+        <w:p>
+          <w:pPr>
+            <w:pStyle w:val="Inhopg2"/>
+            <w:tabs>
+              <w:tab w:val="left" w:pos="880"/>
+              <w:tab w:val="right" w:leader="dot" w:pos="9350"/>
+            </w:tabs>
+            <w:rPr>
+              <w:rFonts w:eastAsiaTheme="minorEastAsia"/>
+              <w:noProof/>
+              <w:lang w:val="nl-NL" w:eastAsia="nl-NL"/>
+            </w:rPr>
+          </w:pPr>
+          <w:hyperlink w:anchor="_Toc532437966" w:history="1">
+            <w:r>
+              <w:rPr>
+                <w:rStyle w:val="Hyperlink"/>
+                <w:noProof/>
+                <w:lang w:val="nl-NL"/>
+              </w:rPr>
+              <w:t>5.4.</w:t>
+            </w:r>
+            <w:r>
+              <w:rPr>
+                <w:rFonts w:eastAsiaTheme="minorEastAsia"/>
+                <w:noProof/>
+                <w:lang w:val="nl-NL" w:eastAsia="nl-NL"/>
+              </w:rPr>
+              <w:tab/>
+            </w:r>
+            <w:r>
+              <w:rPr>
+                <w:rStyle w:val="Hyperlink"/>
+                <w:noProof/>
+                <w:lang w:val="nl-NL"/>
+              </w:rPr>
+              <w:t>User interface</w:t>
+            </w:r>
+            <w:r>
+              <w:rPr>
+                <w:noProof/>
+                <w:webHidden/>
+              </w:rPr>
+              <w:tab/>
+            </w:r>
+            <w:r>
+              <w:rPr>
+                <w:noProof/>
+                <w:webHidden/>
+              </w:rPr>
+              <w:fldChar w:fldCharType="begin"/>
+            </w:r>
+            <w:r>
+              <w:rPr>
+                <w:noProof/>
+                <w:webHidden/>
+              </w:rPr>
+              <w:instrText xml:space="preserve"> PAGEREF _Toc532437966 \h </w:instrText>
+            </w:r>
+            <w:r>
+              <w:rPr>
+                <w:noProof/>
+                <w:webHidden/>
+              </w:rPr>
+            </w:r>
+            <w:r>
+              <w:rPr>
+                <w:noProof/>
+                <w:webHidden/>
+              </w:rPr>
+              <w:fldChar w:fldCharType="separate"/>
+            </w:r>
+            <w:r>
+              <w:rPr>
+                <w:noProof/>
+                <w:webHidden/>
+              </w:rPr>
+              <w:t>10</w:t>
+            </w:r>
+            <w:r>
+              <w:rPr>
+                <w:noProof/>
+                <w:webHidden/>
+              </w:rPr>
+              <w:fldChar w:fldCharType="end"/>
+            </w:r>
+          </w:hyperlink>
+        </w:p>
+        <w:p>
+          <w:pPr>
+            <w:pStyle w:val="Inhopg2"/>
+            <w:tabs>
+              <w:tab w:val="left" w:pos="880"/>
+              <w:tab w:val="right" w:leader="dot" w:pos="9350"/>
+            </w:tabs>
+            <w:rPr>
+              <w:rFonts w:eastAsiaTheme="minorEastAsia"/>
+              <w:noProof/>
+              <w:lang w:val="nl-NL" w:eastAsia="nl-NL"/>
+            </w:rPr>
+          </w:pPr>
+          <w:hyperlink w:anchor="_Toc532437967" w:history="1">
+            <w:r>
+              <w:rPr>
+                <w:rStyle w:val="Hyperlink"/>
+                <w:noProof/>
+                <w:lang w:val="nl-NL"/>
+              </w:rPr>
+              <w:t>5.5.</w:t>
+            </w:r>
+            <w:r>
+              <w:rPr>
+                <w:rFonts w:eastAsiaTheme="minorEastAsia"/>
+                <w:noProof/>
+                <w:lang w:val="nl-NL" w:eastAsia="nl-NL"/>
+              </w:rPr>
+              <w:tab/>
+            </w:r>
+            <w:r>
+              <w:rPr>
+                <w:rStyle w:val="Hyperlink"/>
+                <w:noProof/>
+                <w:lang w:val="nl-NL"/>
+              </w:rPr>
+              <w:t>Indicatoren</w:t>
+            </w:r>
+            <w:r>
+              <w:rPr>
+                <w:noProof/>
+                <w:webHidden/>
+              </w:rPr>
+              <w:tab/>
+            </w:r>
+            <w:r>
+              <w:rPr>
+                <w:noProof/>
+                <w:webHidden/>
+              </w:rPr>
+              <w:fldChar w:fldCharType="begin"/>
+            </w:r>
+            <w:r>
+              <w:rPr>
+                <w:noProof/>
+                <w:webHidden/>
+              </w:rPr>
+              <w:instrText xml:space="preserve"> PAGEREF _Toc532437967 \h </w:instrText>
+            </w:r>
+            <w:r>
+              <w:rPr>
+                <w:noProof/>
+                <w:webHidden/>
+              </w:rPr>
+            </w:r>
+            <w:r>
+              <w:rPr>
+                <w:noProof/>
+                <w:webHidden/>
+              </w:rPr>
+              <w:fldChar w:fldCharType="separate"/>
+            </w:r>
+            <w:r>
+              <w:rPr>
+                <w:noProof/>
+                <w:webHidden/>
+              </w:rPr>
+              <w:t>11</w:t>
             </w:r>
             <w:r>
               <w:rPr>
@@ -1700,7 +2277,6 @@
     </w:p>
     <w:p>
       <w:pPr>
-        <w:pStyle w:val="Titel"/>
         <w:rPr>
           <w:lang w:val="nl-NL"/>
         </w:rPr>
@@ -1708,51 +2284,13 @@
     </w:p>
     <w:p>
       <w:pPr>
-        <w:pStyle w:val="Titel"/>
-        <w:rPr>
-          <w:lang w:val="nl-NL"/>
-        </w:rPr>
-      </w:pPr>
-    </w:p>
-    <w:p>
-      <w:pPr>
-        <w:pStyle w:val="Titel"/>
-        <w:rPr>
-          <w:lang w:val="nl-NL"/>
-        </w:rPr>
-      </w:pPr>
-    </w:p>
-    <w:p>
-      <w:pPr>
-        <w:pStyle w:val="Titel"/>
-        <w:rPr>
-          <w:lang w:val="nl-NL"/>
-        </w:rPr>
-      </w:pPr>
-    </w:p>
-    <w:p>
-      <w:pPr>
-        <w:pStyle w:val="Titel"/>
-        <w:rPr>
-          <w:lang w:val="nl-NL"/>
-        </w:rPr>
-      </w:pPr>
-    </w:p>
-    <w:p>
-      <w:pPr>
-        <w:rPr>
-          <w:lang w:val="nl-NL"/>
-        </w:rPr>
-      </w:pPr>
-    </w:p>
-    <w:p>
-      <w:pPr>
         <w:pStyle w:val="Kop1"/>
         <w:rPr>
           <w:lang w:val="nl-NL"/>
         </w:rPr>
       </w:pPr>
-      <w:bookmarkStart w:id="1" w:name="_Toc531948403"/>
+      <w:bookmarkStart w:id="2" w:name="_Toc532437957"/>
+      <w:bookmarkStart w:id="3" w:name="_Toc532437970"/>
       <w:r>
         <w:rPr>
           <w:lang w:val="nl-NL"/>
@@ -1760,7 +2298,8 @@
         <w:lastRenderedPageBreak/>
         <w:t>Inleiding</w:t>
       </w:r>
-      <w:bookmarkEnd w:id="1"/>
+      <w:bookmarkEnd w:id="2"/>
+      <w:bookmarkEnd w:id="3"/>
     </w:p>
     <w:p>
       <w:pPr>
@@ -1789,19 +2328,58 @@
     </w:p>
     <w:p>
       <w:pPr>
+        <w:rPr>
+          <w:lang w:val="nl-NL"/>
+        </w:rPr>
+      </w:pPr>
+      <w:r>
+        <w:rPr>
+          <w:lang w:val="nl-NL"/>
+        </w:rPr>
+        <w:t>De hoofdstuk indeling is als volgt: In hoofdstuk 1 wordt een Moscow diagram beschreven, in hoofdstuk 2 wordt het klassendiagram beschreven. In hoofdstuk 3 worden de schakelschema’s uitgelegd, in hoofdstuk 4 gaat het over het Test plan</w:t>
+      </w:r>
+      <w:r>
+        <w:rPr>
+          <w:lang w:val="nl-NL"/>
+        </w:rPr>
+        <w:t xml:space="preserve">. Ten slot is in hoofdstuk 5 de handleiding beschreven. </w:t>
+      </w:r>
+    </w:p>
+    <w:p>
+      <w:pPr>
+        <w:rPr>
+          <w:lang w:val="nl-NL"/>
+        </w:rPr>
+      </w:pPr>
+      <w:r>
+        <w:rPr>
+          <w:lang w:val="nl-NL"/>
+        </w:rPr>
+        <w:br w:type="page"/>
+      </w:r>
+    </w:p>
+    <w:p>
+      <w:pPr>
         <w:pStyle w:val="Kop1"/>
-        <w:rPr>
-          <w:lang w:val="nl-NL"/>
-        </w:rPr>
-      </w:pPr>
-      <w:bookmarkStart w:id="2" w:name="_Toc531948404"/>
+        <w:numPr>
+          <w:ilvl w:val="0"/>
+          <w:numId w:val="11"/>
+        </w:numPr>
+        <w:rPr>
+          <w:lang w:val="nl-NL"/>
+        </w:rPr>
+      </w:pPr>
+      <w:bookmarkStart w:id="4" w:name="_Toc532437958"/>
+      <w:bookmarkStart w:id="5" w:name="_Toc532437971"/>
       <w:r>
         <w:rPr>
           <w:lang w:val="nl-NL"/>
         </w:rPr>
+        <w:lastRenderedPageBreak/>
         <w:t>Moscow</w:t>
       </w:r>
-      <w:bookmarkEnd w:id="2"/>
+      <w:bookmarkEnd w:id="4"/>
+      <w:bookmarkEnd w:id="5"/>
     </w:p>
     <w:tbl>
       <w:tblPr>
@@ -3059,19 +3637,43 @@
     </w:p>
     <w:p>
       <w:pPr>
+        <w:rPr>
+          <w:rFonts w:asciiTheme="majorHAnsi" w:eastAsiaTheme="majorEastAsia" w:hAnsiTheme="majorHAnsi" w:cstheme="majorBidi"/>
+          <w:color w:val="2F5496" w:themeColor="accent1" w:themeShade="BF"/>
+          <w:sz w:val="32"/>
+          <w:szCs w:val="32"/>
+          <w:lang w:val="nl-NL"/>
+        </w:rPr>
+      </w:pPr>
+      <w:r>
+        <w:rPr>
+          <w:lang w:val="nl-NL"/>
+        </w:rPr>
+        <w:br w:type="page"/>
+      </w:r>
+    </w:p>
+    <w:p>
+      <w:pPr>
         <w:pStyle w:val="Kop1"/>
-        <w:rPr>
-          <w:lang w:val="nl-NL"/>
-        </w:rPr>
-      </w:pPr>
-      <w:bookmarkStart w:id="3" w:name="_Toc531948405"/>
+        <w:numPr>
+          <w:ilvl w:val="0"/>
+          <w:numId w:val="11"/>
+        </w:numPr>
+        <w:rPr>
+          <w:lang w:val="nl-NL"/>
+        </w:rPr>
+      </w:pPr>
+      <w:bookmarkStart w:id="6" w:name="_Toc532437959"/>
+      <w:bookmarkStart w:id="7" w:name="_Toc532437972"/>
       <w:r>
         <w:rPr>
           <w:lang w:val="nl-NL"/>
         </w:rPr>
+        <w:lastRenderedPageBreak/>
         <w:t>Klassendiagram</w:t>
       </w:r>
-      <w:bookmarkEnd w:id="3"/>
+      <w:bookmarkEnd w:id="6"/>
+      <w:bookmarkEnd w:id="7"/>
     </w:p>
     <w:p>
       <w:pPr>
@@ -3143,7 +3745,6 @@
         <w:rPr>
           <w:lang w:val="nl-NL"/>
         </w:rPr>
-        <w:lastRenderedPageBreak/>
         <w:t>Het programma wordt opgedeeld in verschillende packages, logic, interface en hardware. In hardware zullen allen klassen te vinden zijn die op het laagste niveau de hardware aan sturen. De interface laag bevat klassen die bepalen wat de onderliggende klassen moeten doen. En de logica laag roep de interface laag aan om verschillende acties uit te voeren.</w:t>
       </w:r>
     </w:p>
@@ -3194,11 +3795,16 @@
     <w:p>
       <w:pPr>
         <w:pStyle w:val="Kop1"/>
-        <w:rPr>
-          <w:lang w:val="nl-NL"/>
-        </w:rPr>
-      </w:pPr>
-      <w:bookmarkStart w:id="4" w:name="_Toc531948406"/>
+        <w:numPr>
+          <w:ilvl w:val="0"/>
+          <w:numId w:val="11"/>
+        </w:numPr>
+        <w:rPr>
+          <w:lang w:val="nl-NL"/>
+        </w:rPr>
+      </w:pPr>
+      <w:bookmarkStart w:id="8" w:name="_Toc532437960"/>
+      <w:bookmarkStart w:id="9" w:name="_Toc532437973"/>
       <w:r>
         <w:rPr>
           <w:lang w:val="nl-NL"/>
@@ -3212,7 +3818,8 @@
         </w:rPr>
         <w:t>a’s</w:t>
       </w:r>
-      <w:bookmarkEnd w:id="4"/>
+      <w:bookmarkEnd w:id="8"/>
+      <w:bookmarkEnd w:id="9"/>
     </w:p>
     <w:p>
       <w:pPr>
@@ -3303,21 +3910,25 @@
     <w:p>
       <w:pPr>
         <w:pStyle w:val="Kop1"/>
-        <w:rPr>
-          <w:lang w:val="nl-NL"/>
-        </w:rPr>
-      </w:pPr>
-      <w:bookmarkStart w:id="5" w:name="_Toc531869119"/>
-      <w:bookmarkStart w:id="6" w:name="_GoBack"/>
-      <w:bookmarkEnd w:id="6"/>
+        <w:numPr>
+          <w:ilvl w:val="0"/>
+          <w:numId w:val="11"/>
+        </w:numPr>
+        <w:rPr>
+          <w:lang w:val="nl-NL"/>
+        </w:rPr>
+      </w:pPr>
+      <w:bookmarkStart w:id="10" w:name="_Toc532437961"/>
+      <w:bookmarkStart w:id="11" w:name="_Toc532437974"/>
       <w:r>
         <w:rPr>
           <w:lang w:val="nl-NL"/>
         </w:rPr>
         <w:lastRenderedPageBreak/>
-        <w:t>Testen</w:t>
+        <w:t>Testplan</w:t>
       </w:r>
-      <w:bookmarkEnd w:id="5"/>
+      <w:bookmarkEnd w:id="10"/>
+      <w:bookmarkEnd w:id="11"/>
     </w:p>
     <w:tbl>
       <w:tblPr>
@@ -3409,7 +4020,6 @@
               </w:rPr>
               <w:t xml:space="preserve">Gebruiker zet </w:t>
             </w:r>
-            <w:proofErr w:type="spellStart"/>
             <w:r>
               <w:rPr>
                 <w:lang w:val="nl-NL"/>
@@ -3420,14 +4030,7 @@
               <w:rPr>
                 <w:lang w:val="nl-NL"/>
               </w:rPr>
-              <w:t>oebot</w:t>
-            </w:r>
-            <w:proofErr w:type="spellEnd"/>
-            <w:r>
-              <w:rPr>
-                <w:lang w:val="nl-NL"/>
-              </w:rPr>
-              <w:t xml:space="preserve"> aan</w:t>
+              <w:t>oebot aan</w:t>
             </w:r>
           </w:p>
         </w:tc>
@@ -3492,19 +4095,11 @@
                 <w:lang w:val="nl-NL"/>
               </w:rPr>
             </w:pPr>
-            <w:proofErr w:type="spellStart"/>
-            <w:r>
-              <w:rPr>
-                <w:lang w:val="nl-NL"/>
-              </w:rPr>
-              <w:t>Boebot</w:t>
-            </w:r>
-            <w:proofErr w:type="spellEnd"/>
-            <w:r>
-              <w:rPr>
-                <w:lang w:val="nl-NL"/>
-              </w:rPr>
-              <w:t xml:space="preserve"> accelereert gecontroleerd naar voren</w:t>
+            <w:r>
+              <w:rPr>
+                <w:lang w:val="nl-NL"/>
+              </w:rPr>
+              <w:t>Boebot accelereert gecontroleerd naar voren</w:t>
             </w:r>
           </w:p>
         </w:tc>
@@ -3551,19 +4146,11 @@
                 <w:lang w:val="nl-NL"/>
               </w:rPr>
             </w:pPr>
-            <w:proofErr w:type="spellStart"/>
-            <w:r>
-              <w:rPr>
-                <w:lang w:val="nl-NL"/>
-              </w:rPr>
-              <w:t>Boebot</w:t>
-            </w:r>
-            <w:proofErr w:type="spellEnd"/>
-            <w:r>
-              <w:rPr>
-                <w:lang w:val="nl-NL"/>
-              </w:rPr>
-              <w:t xml:space="preserve"> accelereert gecontroleerd naar achteren</w:t>
+            <w:r>
+              <w:rPr>
+                <w:lang w:val="nl-NL"/>
+              </w:rPr>
+              <w:t>Boebot accelereert gecontroleerd naar achteren</w:t>
             </w:r>
           </w:p>
         </w:tc>
@@ -3610,19 +4197,11 @@
                 <w:lang w:val="nl-NL"/>
               </w:rPr>
             </w:pPr>
-            <w:proofErr w:type="spellStart"/>
-            <w:r>
-              <w:rPr>
-                <w:lang w:val="nl-NL"/>
-              </w:rPr>
-              <w:t>Boebot</w:t>
-            </w:r>
-            <w:proofErr w:type="spellEnd"/>
-            <w:r>
-              <w:rPr>
-                <w:lang w:val="nl-NL"/>
-              </w:rPr>
-              <w:t xml:space="preserve"> stuurt een bocht naar links </w:t>
+            <w:r>
+              <w:rPr>
+                <w:lang w:val="nl-NL"/>
+              </w:rPr>
+              <w:t xml:space="preserve">Boebot stuurt een bocht naar links </w:t>
             </w:r>
           </w:p>
         </w:tc>
@@ -3669,19 +4248,11 @@
                 <w:lang w:val="nl-NL"/>
               </w:rPr>
             </w:pPr>
-            <w:proofErr w:type="spellStart"/>
-            <w:r>
-              <w:rPr>
-                <w:lang w:val="nl-NL"/>
-              </w:rPr>
-              <w:t>Boebot</w:t>
-            </w:r>
-            <w:proofErr w:type="spellEnd"/>
-            <w:r>
-              <w:rPr>
-                <w:lang w:val="nl-NL"/>
-              </w:rPr>
-              <w:t xml:space="preserve"> stuurt een bocht naar rechts</w:t>
+            <w:r>
+              <w:rPr>
+                <w:lang w:val="nl-NL"/>
+              </w:rPr>
+              <w:t>Boebot stuurt een bocht naar rechts</w:t>
             </w:r>
           </w:p>
         </w:tc>
@@ -3860,19 +4431,11 @@
                 <w:lang w:val="nl-NL"/>
               </w:rPr>
             </w:pPr>
-            <w:proofErr w:type="spellStart"/>
-            <w:r>
-              <w:rPr>
-                <w:lang w:val="nl-NL"/>
-              </w:rPr>
-              <w:t>Boebot</w:t>
-            </w:r>
-            <w:proofErr w:type="spellEnd"/>
-            <w:r>
-              <w:rPr>
-                <w:lang w:val="nl-NL"/>
-              </w:rPr>
-              <w:t xml:space="preserve"> maakt noodstop (staat zo snel mogelijk stil)</w:t>
+            <w:r>
+              <w:rPr>
+                <w:lang w:val="nl-NL"/>
+              </w:rPr>
+              <w:t>Boebot maakt noodstop (staat zo snel mogelijk stil)</w:t>
             </w:r>
           </w:p>
         </w:tc>
@@ -4055,19 +4618,11 @@
                 <w:lang w:val="nl-NL"/>
               </w:rPr>
             </w:pPr>
-            <w:proofErr w:type="spellStart"/>
-            <w:r>
-              <w:rPr>
-                <w:lang w:val="nl-NL"/>
-              </w:rPr>
-              <w:t>Boebot</w:t>
-            </w:r>
-            <w:proofErr w:type="spellEnd"/>
-            <w:r>
-              <w:rPr>
-                <w:lang w:val="nl-NL"/>
-              </w:rPr>
-              <w:t xml:space="preserve"> maakt normale stop (remt gecontroleerd) </w:t>
+            <w:r>
+              <w:rPr>
+                <w:lang w:val="nl-NL"/>
+              </w:rPr>
+              <w:t xml:space="preserve">Boebot maakt normale stop (remt gecontroleerd) </w:t>
             </w:r>
           </w:p>
         </w:tc>
@@ -4096,19 +4651,11 @@
                 <w:lang w:val="nl-NL"/>
               </w:rPr>
             </w:pPr>
-            <w:proofErr w:type="spellStart"/>
-            <w:r>
-              <w:rPr>
-                <w:lang w:val="nl-NL"/>
-              </w:rPr>
-              <w:t>Boebot</w:t>
-            </w:r>
-            <w:proofErr w:type="spellEnd"/>
-            <w:r>
-              <w:rPr>
-                <w:lang w:val="nl-NL"/>
-              </w:rPr>
-              <w:t xml:space="preserve"> detecteert obstakel d.m.v. ultrasoon</w:t>
+            <w:r>
+              <w:rPr>
+                <w:lang w:val="nl-NL"/>
+              </w:rPr>
+              <w:t>Boebot detecteert obstakel d.m.v. ultrasoon</w:t>
             </w:r>
           </w:p>
         </w:tc>
@@ -4122,33 +4669,11 @@
                 <w:lang w:val="nl-NL"/>
               </w:rPr>
             </w:pPr>
-            <w:proofErr w:type="spellStart"/>
-            <w:r>
-              <w:rPr>
-                <w:lang w:val="nl-NL"/>
-              </w:rPr>
-              <w:t>Boebot</w:t>
-            </w:r>
-            <w:proofErr w:type="spellEnd"/>
-            <w:r>
-              <w:rPr>
-                <w:lang w:val="nl-NL"/>
-              </w:rPr>
-              <w:t xml:space="preserve"> stopt en negeert gebruiker input om naar voren te rijden. </w:t>
-            </w:r>
-            <w:proofErr w:type="spellStart"/>
-            <w:r>
-              <w:rPr>
-                <w:lang w:val="nl-NL"/>
-              </w:rPr>
-              <w:t>Boebot</w:t>
-            </w:r>
-            <w:proofErr w:type="spellEnd"/>
-            <w:r>
-              <w:rPr>
-                <w:lang w:val="nl-NL"/>
-              </w:rPr>
-              <w:t xml:space="preserve"> geeft feedback d.m.v. luidspreker.</w:t>
+            <w:r>
+              <w:rPr>
+                <w:lang w:val="nl-NL"/>
+              </w:rPr>
+              <w:t>Boebot stopt en negeert gebruiker input om naar voren te rijden. Boebot geeft feedback d.m.v. luidspreker.</w:t>
             </w:r>
           </w:p>
         </w:tc>
@@ -4201,19 +4726,11 @@
                 <w:lang w:val="nl-NL"/>
               </w:rPr>
             </w:pPr>
-            <w:proofErr w:type="spellStart"/>
-            <w:r>
-              <w:rPr>
-                <w:lang w:val="nl-NL"/>
-              </w:rPr>
-              <w:t>Boebot</w:t>
-            </w:r>
-            <w:proofErr w:type="spellEnd"/>
-            <w:r>
-              <w:rPr>
-                <w:lang w:val="nl-NL"/>
-              </w:rPr>
-              <w:t xml:space="preserve"> volgt de route (en gaat terug naar het thuispunt als de route is voltooid)</w:t>
+            <w:r>
+              <w:rPr>
+                <w:lang w:val="nl-NL"/>
+              </w:rPr>
+              <w:t>Boebot volgt de route (en gaat terug naar het thuispunt als de route is voltooid)</w:t>
             </w:r>
           </w:p>
         </w:tc>
@@ -4246,8 +4763,595 @@
         </w:rPr>
       </w:pPr>
     </w:p>
+    <w:p>
+      <w:pPr>
+        <w:rPr>
+          <w:lang w:val="nl-NL"/>
+        </w:rPr>
+      </w:pPr>
+    </w:p>
+    <w:p>
+      <w:pPr>
+        <w:rPr>
+          <w:lang w:val="nl-NL"/>
+        </w:rPr>
+      </w:pPr>
+    </w:p>
+    <w:p>
+      <w:pPr>
+        <w:rPr>
+          <w:lang w:val="nl-NL"/>
+        </w:rPr>
+      </w:pPr>
+    </w:p>
+    <w:p>
+      <w:pPr>
+        <w:rPr>
+          <w:lang w:val="nl-NL"/>
+        </w:rPr>
+      </w:pPr>
+    </w:p>
+    <w:p>
+      <w:pPr>
+        <w:rPr>
+          <w:lang w:val="nl-NL"/>
+        </w:rPr>
+      </w:pPr>
+    </w:p>
+    <w:p>
+      <w:pPr>
+        <w:rPr>
+          <w:lang w:val="nl-NL"/>
+        </w:rPr>
+      </w:pPr>
+    </w:p>
+    <w:p>
+      <w:pPr>
+        <w:rPr>
+          <w:lang w:val="nl-NL"/>
+        </w:rPr>
+      </w:pPr>
+    </w:p>
+    <w:p>
+      <w:pPr>
+        <w:rPr>
+          <w:lang w:val="nl-NL"/>
+        </w:rPr>
+      </w:pPr>
+    </w:p>
+    <w:p>
+      <w:pPr>
+        <w:rPr>
+          <w:lang w:val="nl-NL"/>
+        </w:rPr>
+      </w:pPr>
+    </w:p>
+    <w:p>
+      <w:pPr>
+        <w:rPr>
+          <w:lang w:val="nl-NL"/>
+        </w:rPr>
+      </w:pPr>
+    </w:p>
+    <w:p>
+      <w:pPr>
+        <w:rPr>
+          <w:lang w:val="nl-NL"/>
+        </w:rPr>
+      </w:pPr>
+    </w:p>
+    <w:p>
+      <w:pPr>
+        <w:rPr>
+          <w:lang w:val="nl-NL"/>
+        </w:rPr>
+      </w:pPr>
+    </w:p>
+    <w:p>
+      <w:pPr>
+        <w:pStyle w:val="Kop1"/>
+        <w:numPr>
+          <w:ilvl w:val="0"/>
+          <w:numId w:val="11"/>
+        </w:numPr>
+        <w:rPr>
+          <w:lang w:val="nl-NL"/>
+        </w:rPr>
+      </w:pPr>
+      <w:bookmarkStart w:id="12" w:name="_Toc532437962"/>
+      <w:bookmarkStart w:id="13" w:name="_Toc532437975"/>
+      <w:r>
+        <w:rPr>
+          <w:lang w:val="nl-NL"/>
+        </w:rPr>
+        <w:lastRenderedPageBreak/>
+        <w:t>Handleiding</w:t>
+      </w:r>
+      <w:bookmarkEnd w:id="12"/>
+      <w:bookmarkEnd w:id="13"/>
+    </w:p>
+    <w:p>
+      <w:pPr>
+        <w:pStyle w:val="Kop2"/>
+        <w:numPr>
+          <w:ilvl w:val="1"/>
+          <w:numId w:val="11"/>
+        </w:numPr>
+        <w:rPr>
+          <w:lang w:val="nl-NL"/>
+        </w:rPr>
+      </w:pPr>
+      <w:bookmarkStart w:id="14" w:name="_Toc532437964"/>
+      <w:bookmarkStart w:id="15" w:name="_Toc532437977"/>
+      <w:r>
+        <w:rPr>
+          <w:lang w:val="nl-NL"/>
+        </w:rPr>
+        <w:t>Algemene informatie</w:t>
+      </w:r>
+      <w:bookmarkEnd w:id="14"/>
+      <w:bookmarkEnd w:id="15"/>
+    </w:p>
+    <w:p>
+      <w:pPr>
+        <w:rPr>
+          <w:lang w:val="nl-NL"/>
+        </w:rPr>
+      </w:pPr>
+      <w:r>
+        <w:rPr>
+          <w:lang w:val="nl-NL"/>
+        </w:rPr>
+        <w:t xml:space="preserve">Dit document gaat over de BoeBot van projectgroep B2. In dit document wordt beschreven hoe de BoeBot aangestuurd kan worden en wat ervoor nodig is om de </w:t>
+      </w:r>
+      <w:r>
+        <w:rPr>
+          <w:lang w:val="nl-NL"/>
+        </w:rPr>
+        <w:t>BoeBot</w:t>
+      </w:r>
+      <w:r>
+        <w:rPr>
+          <w:lang w:val="nl-NL"/>
+        </w:rPr>
+        <w:t xml:space="preserve"> op de juiste manier te laten werken. In dit hoofdstuk wordt beschreven hoe de Boebot gestart kan worden en welke componenten er aanwezig moeten zijn voor de Boebot om aan alle functionaliteiten te voldoen. </w:t>
+      </w:r>
+    </w:p>
+    <w:p>
+      <w:pPr>
+        <w:rPr>
+          <w:lang w:val="nl-NL"/>
+        </w:rPr>
+      </w:pPr>
+      <w:r>
+        <w:rPr>
+          <w:lang w:val="nl-NL"/>
+        </w:rPr>
+        <w:t xml:space="preserve">Om de Boebot te starten hoeven alleen de schakelaren aan gezeten te worden. We gaan er </w:t>
+      </w:r>
+      <w:r>
+        <w:rPr>
+          <w:lang w:val="nl-NL"/>
+        </w:rPr>
+        <w:t>hierbij</w:t>
+      </w:r>
+      <w:r>
+        <w:rPr>
+          <w:lang w:val="nl-NL"/>
+        </w:rPr>
+        <w:t xml:space="preserve"> vanuit dat alle componenten al op de Boebot zijn </w:t>
+      </w:r>
+      <w:r>
+        <w:rPr>
+          <w:lang w:val="nl-NL"/>
+        </w:rPr>
+        <w:t>geïnstalleerd</w:t>
+      </w:r>
+      <w:r>
+        <w:rPr>
+          <w:lang w:val="nl-NL"/>
+        </w:rPr>
+        <w:t>. De schakelaren moeten wel op de juiste volgorde worden aangezet. Eerst schakelaar 1, dan schakelaar 2 en ten slot schakelaar 3. Zie foto hieronder</w:t>
+      </w:r>
+    </w:p>
+    <w:p>
+      <w:pPr>
+        <w:rPr>
+          <w:lang w:val="nl-NL"/>
+        </w:rPr>
+      </w:pPr>
+    </w:p>
+    <w:p>
+      <w:pPr>
+        <w:rPr>
+          <w:b/>
+          <w:lang w:val="nl-NL"/>
+        </w:rPr>
+      </w:pPr>
+      <w:r>
+        <w:rPr>
+          <w:b/>
+          <w:lang w:val="nl-NL"/>
+        </w:rPr>
+        <w:t xml:space="preserve">Foto van Boebot schakelaren met pijltjes en nummers bij schakelaren. </w:t>
+      </w:r>
+    </w:p>
+    <w:p>
+      <w:pPr>
+        <w:rPr>
+          <w:lang w:val="nl-NL"/>
+        </w:rPr>
+      </w:pPr>
+    </w:p>
+    <w:p>
+      <w:pPr>
+        <w:rPr>
+          <w:lang w:val="nl-NL"/>
+        </w:rPr>
+      </w:pPr>
+      <w:r>
+        <w:rPr>
+          <w:lang w:val="nl-NL"/>
+        </w:rPr>
+        <w:t xml:space="preserve">Als de BoeBot aan wordt gezet gaan de lampen op de Rasbery PI knipperen. Als de lampen klaar zijn met knipperen is de Rasbery PI opgestart en is de BoeBot operationeel. Nu kan de BoeBot bestuurd worden met de afstandsbediening en de User Interface. </w:t>
+      </w:r>
+      <w:r>
+        <w:rPr>
+          <w:lang w:val="nl-NL"/>
+        </w:rPr>
+        <w:br w:type="page"/>
+      </w:r>
+    </w:p>
+    <w:p>
+      <w:pPr>
+        <w:pStyle w:val="Kop2"/>
+        <w:numPr>
+          <w:ilvl w:val="1"/>
+          <w:numId w:val="11"/>
+        </w:numPr>
+        <w:rPr>
+          <w:lang w:val="nl-NL"/>
+        </w:rPr>
+      </w:pPr>
+      <w:bookmarkStart w:id="16" w:name="_Toc532437965"/>
+      <w:bookmarkStart w:id="17" w:name="_Toc532437978"/>
+      <w:r>
+        <w:rPr>
+          <w:lang w:val="nl-NL"/>
+        </w:rPr>
+        <w:lastRenderedPageBreak/>
+        <w:t>Afstandsbediening</w:t>
+      </w:r>
+      <w:bookmarkEnd w:id="16"/>
+      <w:bookmarkEnd w:id="17"/>
+    </w:p>
+    <w:p>
+      <w:pPr>
+        <w:rPr>
+          <w:lang w:val="nl-NL"/>
+        </w:rPr>
+      </w:pPr>
+      <w:r>
+        <w:rPr>
+          <w:lang w:val="nl-NL"/>
+        </w:rPr>
+        <w:drawing>
+          <wp:anchor distT="0" distB="0" distL="114300" distR="114300" simplePos="0" relativeHeight="251665408" behindDoc="0" locked="0" layoutInCell="1" allowOverlap="1" wp14:anchorId="4BD1A5C0" wp14:editId="44D0A379">
+            <wp:simplePos x="0" y="0"/>
+            <wp:positionH relativeFrom="column">
+              <wp:posOffset>3558540</wp:posOffset>
+            </wp:positionH>
+            <wp:positionV relativeFrom="paragraph">
+              <wp:posOffset>6350</wp:posOffset>
+            </wp:positionV>
+            <wp:extent cx="2400300" cy="6019800"/>
+            <wp:effectExtent l="0" t="0" r="0" b="0"/>
+            <wp:wrapSquare wrapText="bothSides"/>
+            <wp:docPr id="11" name="40153BAD-FE2A-461C-901C-7C20F2B5B699" descr="image1.jpeg"/>
+            <wp:cNvGraphicFramePr/>
+            <a:graphic xmlns:a="http://schemas.openxmlformats.org/drawingml/2006/main">
+              <a:graphicData uri="http://schemas.openxmlformats.org/drawingml/2006/picture">
+                <pic:pic xmlns:pic="http://schemas.openxmlformats.org/drawingml/2006/picture">
+                  <pic:nvPicPr>
+                    <pic:cNvPr id="1" name="40153BAD-FE2A-461C-901C-7C20F2B5B699" descr="image1.jpeg"/>
+                    <pic:cNvPicPr/>
+                  </pic:nvPicPr>
+                  <pic:blipFill>
+                    <a:blip r:embed="rId12" cstate="print">
+                      <a:extLst>
+                        <a:ext uri="{28A0092B-C50C-407E-A947-70E740481C1C}">
+                          <a14:useLocalDpi xmlns:a14="http://schemas.microsoft.com/office/drawing/2010/main" val="0"/>
+                        </a:ext>
+                      </a:extLst>
+                    </a:blip>
+                    <a:srcRect/>
+                    <a:stretch>
+                      <a:fillRect/>
+                    </a:stretch>
+                  </pic:blipFill>
+                  <pic:spPr bwMode="auto">
+                    <a:xfrm>
+                      <a:off x="0" y="0"/>
+                      <a:ext cx="2400300" cy="6019800"/>
+                    </a:xfrm>
+                    <a:prstGeom prst="rect">
+                      <a:avLst/>
+                    </a:prstGeom>
+                    <a:noFill/>
+                    <a:ln>
+                      <a:noFill/>
+                    </a:ln>
+                  </pic:spPr>
+                </pic:pic>
+              </a:graphicData>
+            </a:graphic>
+            <wp14:sizeRelH relativeFrom="page">
+              <wp14:pctWidth>0</wp14:pctWidth>
+            </wp14:sizeRelH>
+            <wp14:sizeRelV relativeFrom="page">
+              <wp14:pctHeight>0</wp14:pctHeight>
+            </wp14:sizeRelV>
+          </wp:anchor>
+        </w:drawing>
+      </w:r>
+      <w:r>
+        <w:rPr>
+          <w:lang w:val="nl-NL"/>
+        </w:rPr>
+        <w:t>De afstandsbediening word gebruikt voor het aansturen van de BoeBot, deze kan altijd gebruikt worden maar moet wel eerst in de goede stand worden gezet. Hieronder wordt uitgelegd hoe de afstandsbediening goed ingesteld kan worden.</w:t>
+      </w:r>
+    </w:p>
+    <w:p>
+      <w:pPr>
+        <w:pStyle w:val="Lijstalinea"/>
+        <w:numPr>
+          <w:ilvl w:val="0"/>
+          <w:numId w:val="10"/>
+        </w:numPr>
+        <w:rPr>
+          <w:lang w:val="nl-NL"/>
+        </w:rPr>
+      </w:pPr>
+      <w:r>
+        <w:rPr>
+          <w:lang w:val="nl-NL"/>
+        </w:rPr>
+        <w:t>Druk de SET knop in.</w:t>
+      </w:r>
+    </w:p>
+    <w:p>
+      <w:pPr>
+        <w:pStyle w:val="Lijstalinea"/>
+        <w:numPr>
+          <w:ilvl w:val="0"/>
+          <w:numId w:val="10"/>
+        </w:numPr>
+        <w:rPr>
+          <w:lang w:val="nl-NL"/>
+        </w:rPr>
+      </w:pPr>
+      <w:r>
+        <w:rPr>
+          <w:lang w:val="nl-NL"/>
+        </w:rPr>
+        <w:t xml:space="preserve">Druk de TV knop in, de rode LED gaat aan. </w:t>
+      </w:r>
+    </w:p>
+    <w:p>
+      <w:pPr>
+        <w:pStyle w:val="Lijstalinea"/>
+        <w:numPr>
+          <w:ilvl w:val="0"/>
+          <w:numId w:val="10"/>
+        </w:numPr>
+        <w:rPr>
+          <w:lang w:val="nl-NL"/>
+        </w:rPr>
+      </w:pPr>
+      <w:r>
+        <w:rPr>
+          <w:lang w:val="nl-NL"/>
+        </w:rPr>
+        <w:t>Druk na elkaar op de juiste drie cijferknoppen:          0 - 7 - 7 voor de Vivanco afstandsbediening.</w:t>
+      </w:r>
+    </w:p>
+    <w:p>
+      <w:pPr>
+        <w:pStyle w:val="Lijstalinea"/>
+        <w:numPr>
+          <w:ilvl w:val="0"/>
+          <w:numId w:val="10"/>
+        </w:numPr>
+        <w:rPr>
+          <w:lang w:val="nl-NL"/>
+        </w:rPr>
+      </w:pPr>
+      <w:r>
+        <w:rPr>
+          <w:lang w:val="nl-NL"/>
+        </w:rPr>
+        <w:t>De rode LED gaat uit, en de afstandsbediening is gereed voor gebruik.</w:t>
+      </w:r>
+    </w:p>
+    <w:p>
+      <w:pPr>
+        <w:rPr>
+          <w:lang w:val="nl-NL"/>
+        </w:rPr>
+      </w:pPr>
+      <w:r>
+        <w:rPr>
+          <w:lang w:val="nl-NL"/>
+        </w:rPr>
+        <w:t xml:space="preserve">Niet alle knoppen op de afstandsbediening hebben allemaal een betekenis. Hieronder wordt uitgelegd welke knoppen gebruikt kunnen worden en wat deze knoppen doen. </w:t>
+      </w:r>
+    </w:p>
+    <w:p>
+      <w:pPr>
+        <w:ind w:left="708" w:hanging="708"/>
+        <w:rPr>
+          <w:lang w:val="nl-NL"/>
+        </w:rPr>
+      </w:pPr>
+      <w:r>
+        <w:rPr>
+          <w:lang w:val="nl-NL"/>
+        </w:rPr>
+        <w:t>CH+</w:t>
+      </w:r>
+      <w:r>
+        <w:rPr>
+          <w:lang w:val="nl-NL"/>
+        </w:rPr>
+        <w:tab/>
+        <w:t>:  Deze knop zorgt ervoor dat de BoeBot vooruit rijdt.</w:t>
+      </w:r>
+    </w:p>
+    <w:p>
+      <w:pPr>
+        <w:ind w:left="708" w:hanging="708"/>
+        <w:rPr>
+          <w:lang w:val="nl-NL"/>
+        </w:rPr>
+      </w:pPr>
+      <w:r>
+        <w:rPr>
+          <w:lang w:val="nl-NL"/>
+        </w:rPr>
+        <w:t>CH-</w:t>
+      </w:r>
+      <w:r>
+        <w:rPr>
+          <w:lang w:val="nl-NL"/>
+        </w:rPr>
+        <w:tab/>
+        <w:t>: Deze knop zorgt ervoor dat de BoeBot achteruit rijdt.</w:t>
+      </w:r>
+    </w:p>
+    <w:p>
+      <w:pPr>
+        <w:ind w:left="708" w:hanging="708"/>
+        <w:rPr>
+          <w:lang w:val="nl-NL"/>
+        </w:rPr>
+      </w:pPr>
+      <w:r>
+        <w:rPr>
+          <w:lang w:val="nl-NL"/>
+        </w:rPr>
+        <w:t>VOL+</w:t>
+      </w:r>
+      <w:r>
+        <w:rPr>
+          <w:lang w:val="nl-NL"/>
+        </w:rPr>
+        <w:tab/>
+        <w:t xml:space="preserve">: Deze knop zorgt ervoor dat de BoeBot naar links gaat draaien. </w:t>
+      </w:r>
+    </w:p>
+    <w:p>
+      <w:pPr>
+        <w:ind w:left="708" w:hanging="708"/>
+        <w:rPr>
+          <w:lang w:val="nl-NL"/>
+        </w:rPr>
+      </w:pPr>
+      <w:r>
+        <w:rPr>
+          <w:lang w:val="nl-NL"/>
+        </w:rPr>
+        <w:t>VOL-</w:t>
+      </w:r>
+      <w:r>
+        <w:rPr>
+          <w:lang w:val="nl-NL"/>
+        </w:rPr>
+        <w:tab/>
+        <w:t xml:space="preserve">: Deze knop zorgt ervoor dat de BoeBot naar rechts gaat draaien. </w:t>
+      </w:r>
+      <w:r>
+        <w:rPr>
+          <w:lang w:val="nl-NL"/>
+        </w:rPr>
+        <w:br w:type="page"/>
+      </w:r>
+    </w:p>
+    <w:p>
+      <w:pPr>
+        <w:pStyle w:val="Kop2"/>
+        <w:numPr>
+          <w:ilvl w:val="1"/>
+          <w:numId w:val="11"/>
+        </w:numPr>
+        <w:rPr>
+          <w:lang w:val="nl-NL"/>
+        </w:rPr>
+      </w:pPr>
+      <w:bookmarkStart w:id="18" w:name="_Toc532437966"/>
+      <w:bookmarkStart w:id="19" w:name="_Toc532437979"/>
+      <w:r>
+        <w:rPr>
+          <w:lang w:val="nl-NL"/>
+        </w:rPr>
+        <w:lastRenderedPageBreak/>
+        <w:t>User interface</w:t>
+      </w:r>
+      <w:bookmarkEnd w:id="18"/>
+      <w:bookmarkEnd w:id="19"/>
+    </w:p>
+    <w:p>
+      <w:pPr>
+        <w:rPr>
+          <w:lang w:val="nl-NL"/>
+        </w:rPr>
+      </w:pPr>
+      <w:r>
+        <w:rPr>
+          <w:lang w:val="nl-NL"/>
+        </w:rPr>
+        <w:br w:type="page"/>
+      </w:r>
+    </w:p>
+    <w:p>
+      <w:pPr>
+        <w:pStyle w:val="Kop2"/>
+        <w:numPr>
+          <w:ilvl w:val="1"/>
+          <w:numId w:val="11"/>
+        </w:numPr>
+        <w:rPr>
+          <w:lang w:val="nl-NL"/>
+        </w:rPr>
+      </w:pPr>
+      <w:bookmarkStart w:id="20" w:name="_Toc532437967"/>
+      <w:bookmarkStart w:id="21" w:name="_Toc532437980"/>
+      <w:r>
+        <w:rPr>
+          <w:lang w:val="nl-NL"/>
+        </w:rPr>
+        <w:lastRenderedPageBreak/>
+        <w:t>Indicatoren</w:t>
+      </w:r>
+      <w:bookmarkEnd w:id="20"/>
+      <w:bookmarkEnd w:id="21"/>
+    </w:p>
+    <w:p>
+      <w:pPr>
+        <w:pStyle w:val="Kopvaninhoudsopgave"/>
+        <w:rPr>
+          <w:lang w:val="nl-NL"/>
+        </w:rPr>
+      </w:pPr>
+    </w:p>
+    <w:p>
+      <w:pPr>
+        <w:rPr>
+          <w:lang w:val="nl-NL"/>
+        </w:rPr>
+      </w:pPr>
+    </w:p>
     <w:sectPr>
-      <w:footerReference w:type="default" r:id="rId12"/>
+      <w:footerReference w:type="default" r:id="rId13"/>
       <w:pgSz w:w="12240" w:h="15840"/>
       <w:pgMar w:top="1440" w:right="1440" w:bottom="1440" w:left="1440" w:header="720" w:footer="720" w:gutter="0"/>
       <w:pgNumType w:start="0"/>
@@ -4471,6 +5575,239 @@
     </w:lvl>
   </w:abstractNum>
   <w:abstractNum w:abstractNumId="1" w15:restartNumberingAfterBreak="0">
+    <w:nsid w:val="03806A81"/>
+    <w:multiLevelType w:val="multilevel"/>
+    <w:tmpl w:val="03925278"/>
+    <w:lvl w:ilvl="0">
+      <w:start w:val="1"/>
+      <w:numFmt w:val="decimal"/>
+      <w:lvlText w:val="%1."/>
+      <w:lvlJc w:val="left"/>
+      <w:pPr>
+        <w:ind w:left="720" w:hanging="360"/>
+      </w:pPr>
+      <w:rPr>
+        <w:rFonts w:hint="default"/>
+      </w:rPr>
+    </w:lvl>
+    <w:lvl w:ilvl="1">
+      <w:start w:val="1"/>
+      <w:numFmt w:val="decimal"/>
+      <w:isLgl/>
+      <w:lvlText w:val="%1.%2."/>
+      <w:lvlJc w:val="left"/>
+      <w:pPr>
+        <w:ind w:left="1080" w:hanging="720"/>
+      </w:pPr>
+      <w:rPr>
+        <w:rFonts w:hint="default"/>
+      </w:rPr>
+    </w:lvl>
+    <w:lvl w:ilvl="2">
+      <w:start w:val="1"/>
+      <w:numFmt w:val="decimal"/>
+      <w:isLgl/>
+      <w:lvlText w:val="%1.%2.%3."/>
+      <w:lvlJc w:val="left"/>
+      <w:pPr>
+        <w:ind w:left="1080" w:hanging="720"/>
+      </w:pPr>
+      <w:rPr>
+        <w:rFonts w:hint="default"/>
+      </w:rPr>
+    </w:lvl>
+    <w:lvl w:ilvl="3">
+      <w:start w:val="1"/>
+      <w:numFmt w:val="decimal"/>
+      <w:isLgl/>
+      <w:lvlText w:val="%1.%2.%3.%4."/>
+      <w:lvlJc w:val="left"/>
+      <w:pPr>
+        <w:ind w:left="1440" w:hanging="1080"/>
+      </w:pPr>
+      <w:rPr>
+        <w:rFonts w:hint="default"/>
+      </w:rPr>
+    </w:lvl>
+    <w:lvl w:ilvl="4">
+      <w:start w:val="1"/>
+      <w:numFmt w:val="decimal"/>
+      <w:isLgl/>
+      <w:lvlText w:val="%1.%2.%3.%4.%5."/>
+      <w:lvlJc w:val="left"/>
+      <w:pPr>
+        <w:ind w:left="1440" w:hanging="1080"/>
+      </w:pPr>
+      <w:rPr>
+        <w:rFonts w:hint="default"/>
+      </w:rPr>
+    </w:lvl>
+    <w:lvl w:ilvl="5">
+      <w:start w:val="1"/>
+      <w:numFmt w:val="decimal"/>
+      <w:isLgl/>
+      <w:lvlText w:val="%1.%2.%3.%4.%5.%6."/>
+      <w:lvlJc w:val="left"/>
+      <w:pPr>
+        <w:ind w:left="1800" w:hanging="1440"/>
+      </w:pPr>
+      <w:rPr>
+        <w:rFonts w:hint="default"/>
+      </w:rPr>
+    </w:lvl>
+    <w:lvl w:ilvl="6">
+      <w:start w:val="1"/>
+      <w:numFmt w:val="decimal"/>
+      <w:isLgl/>
+      <w:lvlText w:val="%1.%2.%3.%4.%5.%6.%7."/>
+      <w:lvlJc w:val="left"/>
+      <w:pPr>
+        <w:ind w:left="1800" w:hanging="1440"/>
+      </w:pPr>
+      <w:rPr>
+        <w:rFonts w:hint="default"/>
+      </w:rPr>
+    </w:lvl>
+    <w:lvl w:ilvl="7">
+      <w:start w:val="1"/>
+      <w:numFmt w:val="decimal"/>
+      <w:isLgl/>
+      <w:lvlText w:val="%1.%2.%3.%4.%5.%6.%7.%8."/>
+      <w:lvlJc w:val="left"/>
+      <w:pPr>
+        <w:ind w:left="2160" w:hanging="1800"/>
+      </w:pPr>
+      <w:rPr>
+        <w:rFonts w:hint="default"/>
+      </w:rPr>
+    </w:lvl>
+    <w:lvl w:ilvl="8">
+      <w:start w:val="1"/>
+      <w:numFmt w:val="decimal"/>
+      <w:isLgl/>
+      <w:lvlText w:val="%1.%2.%3.%4.%5.%6.%7.%8.%9."/>
+      <w:lvlJc w:val="left"/>
+      <w:pPr>
+        <w:ind w:left="2160" w:hanging="1800"/>
+      </w:pPr>
+      <w:rPr>
+        <w:rFonts w:hint="default"/>
+      </w:rPr>
+    </w:lvl>
+  </w:abstractNum>
+  <w:abstractNum w:abstractNumId="2" w15:restartNumberingAfterBreak="0">
+    <w:nsid w:val="19AF12E6"/>
+    <w:multiLevelType w:val="hybridMultilevel"/>
+    <w:tmpl w:val="1A6E7718"/>
+    <w:lvl w:ilvl="0" w:tplc="BE543A9E">
+      <w:numFmt w:val="bullet"/>
+      <w:lvlText w:val="-"/>
+      <w:lvlJc w:val="left"/>
+      <w:pPr>
+        <w:ind w:left="720" w:hanging="360"/>
+      </w:pPr>
+      <w:rPr>
+        <w:rFonts w:ascii="Calibri" w:eastAsiaTheme="minorHAnsi" w:hAnsi="Calibri" w:cs="Calibri" w:hint="default"/>
+      </w:rPr>
+    </w:lvl>
+    <w:lvl w:ilvl="1" w:tplc="04130003" w:tentative="1">
+      <w:start w:val="1"/>
+      <w:numFmt w:val="bullet"/>
+      <w:lvlText w:val="o"/>
+      <w:lvlJc w:val="left"/>
+      <w:pPr>
+        <w:ind w:left="1440" w:hanging="360"/>
+      </w:pPr>
+      <w:rPr>
+        <w:rFonts w:ascii="Courier New" w:hAnsi="Courier New" w:cs="Courier New" w:hint="default"/>
+      </w:rPr>
+    </w:lvl>
+    <w:lvl w:ilvl="2" w:tplc="04130005" w:tentative="1">
+      <w:start w:val="1"/>
+      <w:numFmt w:val="bullet"/>
+      <w:lvlText w:val=""/>
+      <w:lvlJc w:val="left"/>
+      <w:pPr>
+        <w:ind w:left="2160" w:hanging="360"/>
+      </w:pPr>
+      <w:rPr>
+        <w:rFonts w:ascii="Wingdings" w:hAnsi="Wingdings" w:hint="default"/>
+      </w:rPr>
+    </w:lvl>
+    <w:lvl w:ilvl="3" w:tplc="04130001" w:tentative="1">
+      <w:start w:val="1"/>
+      <w:numFmt w:val="bullet"/>
+      <w:lvlText w:val=""/>
+      <w:lvlJc w:val="left"/>
+      <w:pPr>
+        <w:ind w:left="2880" w:hanging="360"/>
+      </w:pPr>
+      <w:rPr>
+        <w:rFonts w:ascii="Symbol" w:hAnsi="Symbol" w:hint="default"/>
+      </w:rPr>
+    </w:lvl>
+    <w:lvl w:ilvl="4" w:tplc="04130003" w:tentative="1">
+      <w:start w:val="1"/>
+      <w:numFmt w:val="bullet"/>
+      <w:lvlText w:val="o"/>
+      <w:lvlJc w:val="left"/>
+      <w:pPr>
+        <w:ind w:left="3600" w:hanging="360"/>
+      </w:pPr>
+      <w:rPr>
+        <w:rFonts w:ascii="Courier New" w:hAnsi="Courier New" w:cs="Courier New" w:hint="default"/>
+      </w:rPr>
+    </w:lvl>
+    <w:lvl w:ilvl="5" w:tplc="04130005" w:tentative="1">
+      <w:start w:val="1"/>
+      <w:numFmt w:val="bullet"/>
+      <w:lvlText w:val=""/>
+      <w:lvlJc w:val="left"/>
+      <w:pPr>
+        <w:ind w:left="4320" w:hanging="360"/>
+      </w:pPr>
+      <w:rPr>
+        <w:rFonts w:ascii="Wingdings" w:hAnsi="Wingdings" w:hint="default"/>
+      </w:rPr>
+    </w:lvl>
+    <w:lvl w:ilvl="6" w:tplc="04130001" w:tentative="1">
+      <w:start w:val="1"/>
+      <w:numFmt w:val="bullet"/>
+      <w:lvlText w:val=""/>
+      <w:lvlJc w:val="left"/>
+      <w:pPr>
+        <w:ind w:left="5040" w:hanging="360"/>
+      </w:pPr>
+      <w:rPr>
+        <w:rFonts w:ascii="Symbol" w:hAnsi="Symbol" w:hint="default"/>
+      </w:rPr>
+    </w:lvl>
+    <w:lvl w:ilvl="7" w:tplc="04130003" w:tentative="1">
+      <w:start w:val="1"/>
+      <w:numFmt w:val="bullet"/>
+      <w:lvlText w:val="o"/>
+      <w:lvlJc w:val="left"/>
+      <w:pPr>
+        <w:ind w:left="5760" w:hanging="360"/>
+      </w:pPr>
+      <w:rPr>
+        <w:rFonts w:ascii="Courier New" w:hAnsi="Courier New" w:cs="Courier New" w:hint="default"/>
+      </w:rPr>
+    </w:lvl>
+    <w:lvl w:ilvl="8" w:tplc="04130005" w:tentative="1">
+      <w:start w:val="1"/>
+      <w:numFmt w:val="bullet"/>
+      <w:lvlText w:val=""/>
+      <w:lvlJc w:val="left"/>
+      <w:pPr>
+        <w:ind w:left="6480" w:hanging="360"/>
+      </w:pPr>
+      <w:rPr>
+        <w:rFonts w:ascii="Wingdings" w:hAnsi="Wingdings" w:hint="default"/>
+      </w:rPr>
+    </w:lvl>
+  </w:abstractNum>
+  <w:abstractNum w:abstractNumId="3" w15:restartNumberingAfterBreak="0">
     <w:nsid w:val="1F9C4DDA"/>
     <w:multiLevelType w:val="hybridMultilevel"/>
     <w:tmpl w:val="E42E489A"/>
@@ -4583,7 +5920,7 @@
       </w:rPr>
     </w:lvl>
   </w:abstractNum>
-  <w:abstractNum w:abstractNumId="2" w15:restartNumberingAfterBreak="0">
+  <w:abstractNum w:abstractNumId="4" w15:restartNumberingAfterBreak="0">
     <w:nsid w:val="3AE824BF"/>
     <w:multiLevelType w:val="hybridMultilevel"/>
     <w:tmpl w:val="EDDEDFBC"/>
@@ -4696,7 +6033,7 @@
       </w:rPr>
     </w:lvl>
   </w:abstractNum>
-  <w:abstractNum w:abstractNumId="3" w15:restartNumberingAfterBreak="0">
+  <w:abstractNum w:abstractNumId="5" w15:restartNumberingAfterBreak="0">
     <w:nsid w:val="3B6C54E5"/>
     <w:multiLevelType w:val="hybridMultilevel"/>
     <w:tmpl w:val="44ACC59E"/>
@@ -4809,7 +6146,7 @@
       </w:rPr>
     </w:lvl>
   </w:abstractNum>
-  <w:abstractNum w:abstractNumId="4" w15:restartNumberingAfterBreak="0">
+  <w:abstractNum w:abstractNumId="6" w15:restartNumberingAfterBreak="0">
     <w:nsid w:val="503708C9"/>
     <w:multiLevelType w:val="hybridMultilevel"/>
     <w:tmpl w:val="5050A0FC"/>
@@ -4922,7 +6259,7 @@
       </w:rPr>
     </w:lvl>
   </w:abstractNum>
-  <w:abstractNum w:abstractNumId="5" w15:restartNumberingAfterBreak="0">
+  <w:abstractNum w:abstractNumId="7" w15:restartNumberingAfterBreak="0">
     <w:nsid w:val="5FF21313"/>
     <w:multiLevelType w:val="hybridMultilevel"/>
     <w:tmpl w:val="C8B8C570"/>
@@ -5035,7 +6372,7 @@
       </w:rPr>
     </w:lvl>
   </w:abstractNum>
-  <w:abstractNum w:abstractNumId="6" w15:restartNumberingAfterBreak="0">
+  <w:abstractNum w:abstractNumId="8" w15:restartNumberingAfterBreak="0">
     <w:nsid w:val="65D275C0"/>
     <w:multiLevelType w:val="hybridMultilevel"/>
     <w:tmpl w:val="0DF86216"/>
@@ -5148,7 +6485,7 @@
       </w:rPr>
     </w:lvl>
   </w:abstractNum>
-  <w:abstractNum w:abstractNumId="7" w15:restartNumberingAfterBreak="0">
+  <w:abstractNum w:abstractNumId="9" w15:restartNumberingAfterBreak="0">
     <w:nsid w:val="6B1B3906"/>
     <w:multiLevelType w:val="hybridMultilevel"/>
     <w:tmpl w:val="B2FE7202"/>
@@ -5261,29 +6598,127 @@
       </w:rPr>
     </w:lvl>
   </w:abstractNum>
+  <w:abstractNum w:abstractNumId="10" w15:restartNumberingAfterBreak="0">
+    <w:nsid w:val="7B536B34"/>
+    <w:multiLevelType w:val="hybridMultilevel"/>
+    <w:tmpl w:val="90BE51E0"/>
+    <w:lvl w:ilvl="0" w:tplc="0413000F">
+      <w:start w:val="1"/>
+      <w:numFmt w:val="decimal"/>
+      <w:lvlText w:val="%1."/>
+      <w:lvlJc w:val="left"/>
+      <w:pPr>
+        <w:ind w:left="720" w:hanging="360"/>
+      </w:pPr>
+      <w:rPr>
+        <w:rFonts w:hint="default"/>
+      </w:rPr>
+    </w:lvl>
+    <w:lvl w:ilvl="1" w:tplc="04130019" w:tentative="1">
+      <w:start w:val="1"/>
+      <w:numFmt w:val="lowerLetter"/>
+      <w:lvlText w:val="%2."/>
+      <w:lvlJc w:val="left"/>
+      <w:pPr>
+        <w:ind w:left="1440" w:hanging="360"/>
+      </w:pPr>
+    </w:lvl>
+    <w:lvl w:ilvl="2" w:tplc="0413001B" w:tentative="1">
+      <w:start w:val="1"/>
+      <w:numFmt w:val="lowerRoman"/>
+      <w:lvlText w:val="%3."/>
+      <w:lvlJc w:val="right"/>
+      <w:pPr>
+        <w:ind w:left="2160" w:hanging="180"/>
+      </w:pPr>
+    </w:lvl>
+    <w:lvl w:ilvl="3" w:tplc="0413000F" w:tentative="1">
+      <w:start w:val="1"/>
+      <w:numFmt w:val="decimal"/>
+      <w:lvlText w:val="%4."/>
+      <w:lvlJc w:val="left"/>
+      <w:pPr>
+        <w:ind w:left="2880" w:hanging="360"/>
+      </w:pPr>
+    </w:lvl>
+    <w:lvl w:ilvl="4" w:tplc="04130019" w:tentative="1">
+      <w:start w:val="1"/>
+      <w:numFmt w:val="lowerLetter"/>
+      <w:lvlText w:val="%5."/>
+      <w:lvlJc w:val="left"/>
+      <w:pPr>
+        <w:ind w:left="3600" w:hanging="360"/>
+      </w:pPr>
+    </w:lvl>
+    <w:lvl w:ilvl="5" w:tplc="0413001B" w:tentative="1">
+      <w:start w:val="1"/>
+      <w:numFmt w:val="lowerRoman"/>
+      <w:lvlText w:val="%6."/>
+      <w:lvlJc w:val="right"/>
+      <w:pPr>
+        <w:ind w:left="4320" w:hanging="180"/>
+      </w:pPr>
+    </w:lvl>
+    <w:lvl w:ilvl="6" w:tplc="0413000F" w:tentative="1">
+      <w:start w:val="1"/>
+      <w:numFmt w:val="decimal"/>
+      <w:lvlText w:val="%7."/>
+      <w:lvlJc w:val="left"/>
+      <w:pPr>
+        <w:ind w:left="5040" w:hanging="360"/>
+      </w:pPr>
+    </w:lvl>
+    <w:lvl w:ilvl="7" w:tplc="04130019" w:tentative="1">
+      <w:start w:val="1"/>
+      <w:numFmt w:val="lowerLetter"/>
+      <w:lvlText w:val="%8."/>
+      <w:lvlJc w:val="left"/>
+      <w:pPr>
+        <w:ind w:left="5760" w:hanging="360"/>
+      </w:pPr>
+    </w:lvl>
+    <w:lvl w:ilvl="8" w:tplc="0413001B" w:tentative="1">
+      <w:start w:val="1"/>
+      <w:numFmt w:val="lowerRoman"/>
+      <w:lvlText w:val="%9."/>
+      <w:lvlJc w:val="right"/>
+      <w:pPr>
+        <w:ind w:left="6480" w:hanging="180"/>
+      </w:pPr>
+    </w:lvl>
+  </w:abstractNum>
   <w:num w:numId="1">
-    <w:abstractNumId w:val="4"/>
+    <w:abstractNumId w:val="6"/>
   </w:num>
   <w:num w:numId="2">
-    <w:abstractNumId w:val="6"/>
+    <w:abstractNumId w:val="8"/>
   </w:num>
   <w:num w:numId="3">
     <w:abstractNumId w:val="0"/>
   </w:num>
   <w:num w:numId="4">
+    <w:abstractNumId w:val="7"/>
+  </w:num>
+  <w:num w:numId="5">
     <w:abstractNumId w:val="5"/>
   </w:num>
-  <w:num w:numId="5">
+  <w:num w:numId="6">
+    <w:abstractNumId w:val="4"/>
+  </w:num>
+  <w:num w:numId="7">
     <w:abstractNumId w:val="3"/>
   </w:num>
-  <w:num w:numId="6">
+  <w:num w:numId="8">
+    <w:abstractNumId w:val="9"/>
+  </w:num>
+  <w:num w:numId="9">
+    <w:abstractNumId w:val="10"/>
+  </w:num>
+  <w:num w:numId="10">
     <w:abstractNumId w:val="2"/>
   </w:num>
-  <w:num w:numId="7">
+  <w:num w:numId="11">
     <w:abstractNumId w:val="1"/>
-  </w:num>
-  <w:num w:numId="8">
-    <w:abstractNumId w:val="7"/>
   </w:num>
 </w:numbering>
 </file>
@@ -5707,6 +7142,28 @@
       <w:szCs w:val="32"/>
     </w:rPr>
   </w:style>
+  <w:style w:type="paragraph" w:styleId="Kop2">
+    <w:name w:val="heading 2"/>
+    <w:basedOn w:val="Standaard"/>
+    <w:next w:val="Standaard"/>
+    <w:link w:val="Kop2Char"/>
+    <w:uiPriority w:val="9"/>
+    <w:unhideWhenUsed/>
+    <w:qFormat/>
+    <w:rsid w:val="0090320B"/>
+    <w:pPr>
+      <w:keepNext/>
+      <w:keepLines/>
+      <w:spacing w:before="40" w:after="0"/>
+      <w:outlineLvl w:val="1"/>
+    </w:pPr>
+    <w:rPr>
+      <w:rFonts w:asciiTheme="majorHAnsi" w:eastAsiaTheme="majorEastAsia" w:hAnsiTheme="majorHAnsi" w:cstheme="majorBidi"/>
+      <w:color w:val="2F5496" w:themeColor="accent1" w:themeShade="BF"/>
+      <w:sz w:val="26"/>
+      <w:szCs w:val="26"/>
+    </w:rPr>
+  </w:style>
   <w:style w:type="character" w:default="1" w:styleId="Standaardalinea-lettertype">
     <w:name w:val="Default Paragraph Font"/>
     <w:uiPriority w:val="1"/>
@@ -6081,6 +7538,32 @@
         <w:shd w:val="clear" w:color="auto" w:fill="D9E2F3" w:themeFill="accent1" w:themeFillTint="33"/>
       </w:tcPr>
     </w:tblStylePr>
+  </w:style>
+  <w:style w:type="character" w:customStyle="1" w:styleId="Kop2Char">
+    <w:name w:val="Kop 2 Char"/>
+    <w:basedOn w:val="Standaardalinea-lettertype"/>
+    <w:link w:val="Kop2"/>
+    <w:uiPriority w:val="9"/>
+    <w:rsid w:val="0090320B"/>
+    <w:rPr>
+      <w:rFonts w:asciiTheme="majorHAnsi" w:eastAsiaTheme="majorEastAsia" w:hAnsiTheme="majorHAnsi" w:cstheme="majorBidi"/>
+      <w:color w:val="2F5496" w:themeColor="accent1" w:themeShade="BF"/>
+      <w:sz w:val="26"/>
+      <w:szCs w:val="26"/>
+    </w:rPr>
+  </w:style>
+  <w:style w:type="paragraph" w:styleId="Inhopg2">
+    <w:name w:val="toc 2"/>
+    <w:basedOn w:val="Standaard"/>
+    <w:next w:val="Standaard"/>
+    <w:autoRedefine/>
+    <w:uiPriority w:val="39"/>
+    <w:unhideWhenUsed/>
+    <w:rsid w:val="0090320B"/>
+    <w:pPr>
+      <w:spacing w:after="100"/>
+      <w:ind w:left="220"/>
+    </w:pPr>
   </w:style>
 </w:styles>
 </file>
@@ -6404,7 +7887,7 @@
 </file>
 
 <file path=customXml/itemProps2.xml><?xml version="1.0" encoding="utf-8"?>
-<ds:datastoreItem xmlns:ds="http://schemas.openxmlformats.org/officeDocument/2006/customXml" ds:itemID="{1270E6ED-1AFC-41E2-BD87-41E40E160812}">
+<ds:datastoreItem xmlns:ds="http://schemas.openxmlformats.org/officeDocument/2006/customXml" ds:itemID="{723A0C12-7813-4F63-9399-7690CB921F24}">
   <ds:schemaRefs>
     <ds:schemaRef ds:uri="http://schemas.openxmlformats.org/officeDocument/2006/bibliography"/>
   </ds:schemaRefs>

</xml_diff>

<commit_message>
Changes to Klassediagram and Technisch Document
</commit_message>
<xml_diff>
--- a/Documentatie/Technisch Document.docx
+++ b/Documentatie/Technisch Document.docx
@@ -3726,10 +3726,10 @@
           <w:noProof/>
         </w:rPr>
         <w:drawing>
-          <wp:inline distT="0" distB="0" distL="0" distR="0" wp14:anchorId="71999027" wp14:editId="3E5E430C">
-            <wp:extent cx="5943600" cy="3093085"/>
-            <wp:effectExtent l="0" t="0" r="0" b="0"/>
-            <wp:docPr id="4" name="Picture 4"/>
+          <wp:inline distT="0" distB="0" distL="0" distR="0" wp14:anchorId="25E7AC5F" wp14:editId="387382E4">
+            <wp:extent cx="5943600" cy="3973830"/>
+            <wp:effectExtent l="0" t="0" r="0" b="7620"/>
+            <wp:docPr id="14" name="Picture 14"/>
             <wp:cNvGraphicFramePr>
               <a:graphicFrameLocks xmlns:a="http://schemas.openxmlformats.org/drawingml/2006/main" noChangeAspect="1"/>
             </wp:cNvGraphicFramePr>
@@ -3758,7 +3758,7 @@
                   <pic:spPr bwMode="auto">
                     <a:xfrm>
                       <a:off x="0" y="0"/>
-                      <a:ext cx="5943600" cy="3093085"/>
+                      <a:ext cx="5943600" cy="3973830"/>
                     </a:xfrm>
                     <a:prstGeom prst="rect">
                       <a:avLst/>
@@ -3774,6 +3774,8 @@
           </wp:inline>
         </w:drawing>
       </w:r>
+      <w:bookmarkStart w:id="7" w:name="_GoBack"/>
+      <w:bookmarkEnd w:id="7"/>
     </w:p>
     <w:p>
       <w:pPr>
@@ -3885,8 +3887,8 @@
           <w:lang w:val="nl-NL"/>
         </w:rPr>
       </w:pPr>
-      <w:bookmarkStart w:id="7" w:name="_Toc532437960"/>
-      <w:bookmarkStart w:id="8" w:name="_Toc532437973"/>
+      <w:bookmarkStart w:id="8" w:name="_Toc532437960"/>
+      <w:bookmarkStart w:id="9" w:name="_Toc532437973"/>
       <w:r>
         <w:rPr>
           <w:lang w:val="nl-NL"/>
@@ -3900,8 +3902,8 @@
         </w:rPr>
         <w:t>a’s</w:t>
       </w:r>
-      <w:bookmarkEnd w:id="7"/>
       <w:bookmarkEnd w:id="8"/>
+      <w:bookmarkEnd w:id="9"/>
     </w:p>
     <w:p>
       <w:pPr>
@@ -4057,8 +4059,6 @@
           </wp:inline>
         </w:drawing>
       </w:r>
-      <w:bookmarkStart w:id="9" w:name="_GoBack"/>
-      <w:bookmarkEnd w:id="9"/>
     </w:p>
     <w:p>
       <w:pPr>
@@ -9180,7 +9180,7 @@
 </file>
 
 <file path=customXml/itemProps2.xml><?xml version="1.0" encoding="utf-8"?>
-<ds:datastoreItem xmlns:ds="http://schemas.openxmlformats.org/officeDocument/2006/customXml" ds:itemID="{089AD04B-9B57-4A9B-8DBC-5FD9D747CD2A}">
+<ds:datastoreItem xmlns:ds="http://schemas.openxmlformats.org/officeDocument/2006/customXml" ds:itemID="{DEF9A84B-7000-4FA4-A0F8-86B83658002E}">
   <ds:schemaRefs>
     <ds:schemaRef ds:uri="http://schemas.openxmlformats.org/officeDocument/2006/bibliography"/>
   </ds:schemaRefs>

</xml_diff>